<commit_message>
Corrections and additional support options
</commit_message>
<xml_diff>
--- a/docassemble/DSANARWriterV2/data/templates/GLB_NAR.docx
+++ b/docassemble/DSANARWriterV2/data/templates/GLB_NAR.docx
@@ -2925,6 +2925,7 @@
         <w:spacing w:line="276" w:lineRule="auto"/>
         <w:rPr>
           <w:rFonts w:cs="Arial"/>
+          <w:color w:val="FF0000"/>
           <w:szCs w:val="24"/>
         </w:rPr>
       </w:pPr>
@@ -2979,6 +2980,50 @@
     </w:p>
     <w:p>
       <w:pPr>
+        <w:rPr>
+          <w:rFonts w:cs="Arial"/>
+          <w:color w:val="FF0000"/>
+          <w:szCs w:val="24"/>
+        </w:rPr>
+      </w:pPr>
+      <w:r>
+        <w:rPr>
+          <w:rFonts w:cs="Arial"/>
+          <w:color w:val="FF0000"/>
+          <w:szCs w:val="24"/>
+        </w:rPr>
+        <w:t>{%- if B21_rmop == True %}</w:t>
+      </w:r>
+      <w:r>
+        <w:t>A ream of paper will also be required to help with setting up and testing the printer and to provide a starter pack.</w:t>
+      </w:r>
+      <w:r>
+        <w:rPr>
+          <w:rFonts w:cs="Arial"/>
+          <w:color w:val="FF0000"/>
+          <w:szCs w:val="24"/>
+        </w:rPr>
+        <w:t>{%</w:t>
+      </w:r>
+      <w:r>
+        <w:rPr>
+          <w:rFonts w:cs="Arial"/>
+          <w:color w:val="FF0000"/>
+          <w:szCs w:val="24"/>
+        </w:rPr>
+        <w:t>-</w:t>
+      </w:r>
+      <w:r>
+        <w:rPr>
+          <w:rFonts w:cs="Arial"/>
+          <w:color w:val="FF0000"/>
+          <w:szCs w:val="24"/>
+        </w:rPr>
+        <w:t xml:space="preserve"> endif %}</w:t>
+      </w:r>
+    </w:p>
+    <w:p>
+      <w:pPr>
         <w:spacing w:line="276" w:lineRule="auto"/>
         <w:rPr>
           <w:rFonts w:cs="Arial"/>
@@ -2990,7 +3035,53 @@
           <w:rFonts w:cs="Arial"/>
           <w:szCs w:val="24"/>
         </w:rPr>
-        <w:t>The university would not be able to put any reasonable adjustments in to accommodate this as the need for printed documents is based on personal research requirements.</w:t>
+        <w:t xml:space="preserve">The university would not be able to put any reasonable adjustments in </w:t>
+      </w:r>
+      <w:r>
+        <w:rPr>
+          <w:rFonts w:cs="Arial"/>
+          <w:szCs w:val="24"/>
+        </w:rPr>
+        <w:t xml:space="preserve">place </w:t>
+      </w:r>
+      <w:r>
+        <w:rPr>
+          <w:rFonts w:cs="Arial"/>
+          <w:szCs w:val="24"/>
+        </w:rPr>
+        <w:t>to accommodate this as the need for printed documents is based on personal research requirements.</w:t>
+      </w:r>
+    </w:p>
+    <w:p>
+      <w:pPr>
+        <w:spacing w:line="276" w:lineRule="auto"/>
+        <w:rPr>
+          <w:color w:val="FF0000"/>
+        </w:rPr>
+      </w:pPr>
+      <w:r>
+        <w:rPr>
+          <w:rFonts w:cs="Arial"/>
+          <w:b/>
+          <w:bCs/>
+          <w:szCs w:val="24"/>
+        </w:rPr>
+        <w:t xml:space="preserve">Hardware: </w:t>
+      </w:r>
+      <w:r>
+        <w:rPr>
+          <w:rFonts w:cs="Arial"/>
+          <w:b/>
+          <w:color w:val="0070C0"/>
+          <w:szCs w:val="24"/>
+        </w:rPr>
+        <w:t>{{ B21_prn_type }}</w:t>
+      </w:r>
+      <w:r>
+        <w:rPr>
+          <w:color w:val="FF0000"/>
+        </w:rPr>
+        <w:t>{% endif %}</w:t>
       </w:r>
     </w:p>
     <w:p>
@@ -3003,11 +3094,19 @@
       <w:r>
         <w:rPr>
           <w:rFonts w:cs="Arial"/>
-          <w:b/>
-          <w:bCs/>
-          <w:szCs w:val="24"/>
-        </w:rPr>
-        <w:t xml:space="preserve">Hardware: </w:t>
+          <w:color w:val="FF0000"/>
+          <w:szCs w:val="24"/>
+        </w:rPr>
+        <w:t>{% if B21_rmop == True %}</w:t>
+      </w:r>
+      <w:r>
+        <w:rPr>
+          <w:rFonts w:cs="Arial"/>
+          <w:b/>
+          <w:bCs/>
+          <w:szCs w:val="24"/>
+        </w:rPr>
+        <w:t xml:space="preserve">Additional: </w:t>
       </w:r>
       <w:r>
         <w:rPr>
@@ -3016,11 +3115,13 @@
           <w:color w:val="0070C0"/>
           <w:szCs w:val="24"/>
         </w:rPr>
-        <w:t>{{ B21_prn_type }}</w:t>
-      </w:r>
-      <w:r>
-        <w:rPr>
-          <w:color w:val="FF0000"/>
+        <w:t>Ream of paper</w:t>
+      </w:r>
+      <w:r>
+        <w:rPr>
+          <w:rFonts w:cs="Arial"/>
+          <w:color w:val="FF0000"/>
+          <w:szCs w:val="24"/>
         </w:rPr>
         <w:t>{% endif %}</w:t>
       </w:r>
@@ -3033,6 +3134,14 @@
     </w:p>
     <w:p>
       <w:pPr>
+        <w:spacing w:after="240" w:line="276" w:lineRule="auto"/>
+        <w:rPr>
+          <w:color w:val="FF0000"/>
+        </w:rPr>
+      </w:pPr>
+    </w:p>
+    <w:p>
+      <w:pPr>
         <w:spacing w:line="276" w:lineRule="auto"/>
         <w:rPr>
           <w:rFonts w:cs="Arial"/>
@@ -3045,6 +3154,7 @@
           <w:b/>
           <w:szCs w:val="24"/>
         </w:rPr>
+        <w:lastRenderedPageBreak/>
         <w:t>Printing consumables fund:</w:t>
       </w:r>
       <w:r>
@@ -3149,7 +3259,6 @@
           <w:szCs w:val="24"/>
           <w:highlight w:val="cyan"/>
         </w:rPr>
-        <w:lastRenderedPageBreak/>
         <w:t xml:space="preserve">Access to printing and scanning materials will be </w:t>
       </w:r>
       <w:r>
@@ -3494,6 +3603,97 @@
         <w:rPr>
           <w:color w:val="FF0000"/>
         </w:rPr>
+        <w:t>{% if B21_</w:t>
+      </w:r>
+      <w:r>
+        <w:rPr>
+          <w:color w:val="FF0000"/>
+        </w:rPr>
+        <w:t>suprdg</w:t>
+      </w:r>
+      <w:r>
+        <w:rPr>
+          <w:color w:val="FF0000"/>
+        </w:rPr>
+        <w:t xml:space="preserve"> == True %}</w:t>
+      </w:r>
+    </w:p>
+    <w:p>
+      <w:pPr>
+        <w:pStyle w:val="ListParagraph"/>
+        <w:ind w:left="0"/>
+        <w:rPr>
+          <w:b/>
+          <w:bCs/>
+        </w:rPr>
+      </w:pPr>
+      <w:r>
+        <w:rPr>
+          <w:b/>
+          <w:bCs/>
+        </w:rPr>
+        <w:t>Reading Course:</w:t>
+      </w:r>
+      <w:r>
+        <w:t xml:space="preserve"> </w:t>
+      </w:r>
+      <w:r>
+        <w:t>This online reading course provides a</w:t>
+      </w:r>
+      <w:r>
+        <w:t xml:space="preserve"> comprehensive collection of online lessons including all the </w:t>
+      </w:r>
+      <w:proofErr w:type="spellStart"/>
+      <w:r>
+        <w:t>SuperReading</w:t>
+      </w:r>
+      <w:proofErr w:type="spellEnd"/>
+      <w:r>
+        <w:t xml:space="preserve"> tools, techniques and strategies</w:t>
+      </w:r>
+      <w:r>
+        <w:t xml:space="preserve"> demonstrated to greatly assist with </w:t>
+      </w:r>
+      <w:r>
+        <w:t>increase reading comprehension, focus, recall, accuracy and speed.</w:t>
+      </w:r>
+    </w:p>
+    <w:p>
+      <w:pPr>
+        <w:pStyle w:val="ListParagraph"/>
+        <w:ind w:left="0"/>
+        <w:rPr>
+          <w:color w:val="FF0000"/>
+        </w:rPr>
+      </w:pPr>
+      <w:r>
+        <w:rPr>
+          <w:b/>
+          <w:bCs/>
+        </w:rPr>
+        <w:t xml:space="preserve">Online Course: </w:t>
+      </w:r>
+      <w:proofErr w:type="spellStart"/>
+      <w:r>
+        <w:rPr>
+          <w:rFonts w:eastAsiaTheme="minorHAnsi" w:cs="Arial"/>
+          <w:b/>
+          <w:color w:val="0070C0"/>
+          <w:szCs w:val="24"/>
+        </w:rPr>
+        <w:t>SuperReading</w:t>
+      </w:r>
+      <w:proofErr w:type="spellEnd"/>
+      <w:r>
+        <w:rPr>
+          <w:color w:val="FF0000"/>
+        </w:rPr>
+        <w:t>{% endif %}</w:t>
+      </w:r>
+      <w:r>
+        <w:rPr>
+          <w:color w:val="FF0000"/>
+        </w:rPr>
         <w:t>{% if B21_ss == True %}</w:t>
       </w:r>
     </w:p>
@@ -3828,7 +4028,16 @@
           <w:szCs w:val="24"/>
           <w:highlight w:val="cyan"/>
         </w:rPr>
-        <w:t>This will provide support with motivation and workload. It will also seek to provide techniques to manage periods of low mood and therefore minimise the impact this has on productivity</w:t>
+        <w:t xml:space="preserve">This will provide support with motivation and workload. It will also seek to provide techniques to manage periods of low mood and therefore minimise </w:t>
+      </w:r>
+      <w:r>
+        <w:rPr>
+          <w:rFonts w:cs="Arial"/>
+          <w:szCs w:val="24"/>
+          <w:highlight w:val="cyan"/>
+        </w:rPr>
+        <w:lastRenderedPageBreak/>
+        <w:t>the impact this has on productivity</w:t>
       </w:r>
       <w:r>
         <w:rPr>
@@ -4020,7 +4229,6 @@
               <w:pStyle w:val="Heading3"/>
             </w:pPr>
             <w:r>
-              <w:lastRenderedPageBreak/>
               <w:t xml:space="preserve">B-2-2 - Writing and reviewing academic work </w:t>
             </w:r>
           </w:p>
@@ -4888,6 +5096,7 @@
           <w:b/>
           <w:szCs w:val="24"/>
         </w:rPr>
+        <w:lastRenderedPageBreak/>
         <w:t xml:space="preserve">Word bank software: </w:t>
       </w:r>
       <w:r>
@@ -5369,7 +5578,6 @@
           <w:b/>
           <w:szCs w:val="24"/>
         </w:rPr>
-        <w:lastRenderedPageBreak/>
         <w:t xml:space="preserve">Spelling correction software: </w:t>
       </w:r>
       <w:r>
@@ -6147,7 +6355,15 @@
           <w:rFonts w:cs="Arial"/>
           <w:szCs w:val="24"/>
         </w:rPr>
-        <w:t xml:space="preserve"> tool that will provide a means of independent proofreading and a more effective means of spotting missing words, spelling mistakes, punctuation problems and incidences of unclear articulation.</w:t>
+        <w:t xml:space="preserve"> tool that will provide a means of independent proofreading and a more effective means of </w:t>
+      </w:r>
+      <w:r>
+        <w:rPr>
+          <w:rFonts w:cs="Arial"/>
+          <w:szCs w:val="24"/>
+        </w:rPr>
+        <w:lastRenderedPageBreak/>
+        <w:t>spotting missing words, spelling mistakes, punctuation problems and incidences of unclear articulation.</w:t>
       </w:r>
     </w:p>
     <w:p>
@@ -6328,16 +6544,7 @@
           <w:szCs w:val="24"/>
           <w:highlight w:val="green"/>
         </w:rPr>
-        <w:t xml:space="preserve"> This will improve strategies for planning </w:t>
-      </w:r>
-      <w:r>
-        <w:rPr>
-          <w:rFonts w:cs="Arial"/>
-          <w:szCs w:val="24"/>
-          <w:highlight w:val="green"/>
-        </w:rPr>
-        <w:lastRenderedPageBreak/>
-        <w:t>written work and structure the process of composition more effectively. This support will also provide more effective proofreading techniques.</w:t>
+        <w:t xml:space="preserve"> This will improve strategies for planning written work and structure the process of composition more effectively. This support will also provide more effective proofreading techniques.</w:t>
       </w:r>
       <w:r>
         <w:rPr>
@@ -6877,6 +7084,7 @@
           <w:b/>
           <w:szCs w:val="24"/>
         </w:rPr>
+        <w:lastRenderedPageBreak/>
         <w:t>Notetaking Software:</w:t>
       </w:r>
       <w:r>
@@ -6989,15 +7197,7 @@
           <w:rFonts w:cs="Arial"/>
           <w:szCs w:val="24"/>
         </w:rPr>
-        <w:t xml:space="preserve"> cloud-based software and therefore does not require and software to be installed on a local </w:t>
-      </w:r>
-      <w:r>
-        <w:rPr>
-          <w:rFonts w:cs="Arial"/>
-          <w:szCs w:val="24"/>
-        </w:rPr>
-        <w:lastRenderedPageBreak/>
-        <w:t>computer. It will therefore run cross-platform including Chromebooks.</w:t>
+        <w:t xml:space="preserve"> cloud-based software and therefore does not require and software to be installed on a local computer. It will therefore run cross-platform including Chromebooks.</w:t>
       </w:r>
       <w:r>
         <w:rPr>
@@ -7813,7 +8013,11 @@
         <w:t xml:space="preserve">Microsoft’s Word (web version only) now includes 300 minutes (5 hours) of transcription per month for uploaded audio files </w:t>
       </w:r>
       <w:r>
-        <w:t xml:space="preserve">(.wav, .mp4, .m4a, .mp3) </w:t>
+        <w:t xml:space="preserve">(.wav, .mp4, </w:t>
+      </w:r>
+      <w:r>
+        <w:lastRenderedPageBreak/>
+        <w:t xml:space="preserve">.m4a, .mp3) </w:t>
       </w:r>
       <w:r>
         <w:t>or unlimited live transcription. The feature can be found on the dictate button drop-down menu.</w:t>
@@ -8644,6 +8848,7 @@
           <w:b/>
           <w:szCs w:val="24"/>
         </w:rPr>
+        <w:lastRenderedPageBreak/>
         <w:t>To-do list software / app</w:t>
       </w:r>
       <w:r>
@@ -8760,999 +8965,989 @@
         <w:t xml:space="preserve"> Multiple, colour-coded, post-it note-style lists can be kept as plain text, checkboxes or voice memos. </w:t>
       </w:r>
       <w:r>
-        <w:t xml:space="preserve">Lists can be shared with other people and can be set with time or </w:t>
-      </w:r>
-      <w:r>
+        <w:t>Lists can be shared with other people and can be set with time or location-based reminders</w:t>
+      </w:r>
+      <w:r>
+        <w:rPr>
+          <w:rFonts w:cs="Arial"/>
+          <w:bCs/>
+          <w:szCs w:val="28"/>
+        </w:rPr>
+        <w:t xml:space="preserve"> </w:t>
+      </w:r>
+      <w:r>
+        <w:rPr>
+          <w:rFonts w:cs="Arial"/>
+          <w:bCs/>
+          <w:szCs w:val="28"/>
+        </w:rPr>
+        <w:t>so, for example, a reading list can trigger a notification when the library</w:t>
+      </w:r>
+      <w:r>
+        <w:rPr>
+          <w:rFonts w:cs="Arial"/>
+          <w:bCs/>
+          <w:szCs w:val="28"/>
+        </w:rPr>
+        <w:t xml:space="preserve"> is nearby</w:t>
+      </w:r>
+      <w:r>
+        <w:t>.</w:t>
+      </w:r>
+      <w:r>
+        <w:rPr>
+          <w:color w:val="FF0000"/>
+        </w:rPr>
+        <w:t xml:space="preserve">{% </w:t>
+      </w:r>
+      <w:proofErr w:type="spellStart"/>
+      <w:r>
+        <w:rPr>
+          <w:color w:val="FF0000"/>
+        </w:rPr>
+        <w:t>elif</w:t>
+      </w:r>
+      <w:proofErr w:type="spellEnd"/>
+      <w:r>
+        <w:rPr>
+          <w:color w:val="FF0000"/>
+        </w:rPr>
+        <w:t xml:space="preserve"> B24_todo_type == </w:t>
+      </w:r>
+      <w:r>
+        <w:rPr>
+          <w:color w:val="FF0000"/>
+        </w:rPr>
+        <w:t>‘</w:t>
+      </w:r>
+      <w:proofErr w:type="spellStart"/>
+      <w:r>
+        <w:rPr>
+          <w:color w:val="FF0000"/>
+        </w:rPr>
+        <w:t>Todoist</w:t>
+      </w:r>
+      <w:proofErr w:type="spellEnd"/>
+      <w:r>
+        <w:rPr>
+          <w:color w:val="FF0000"/>
+        </w:rPr>
+        <w:t xml:space="preserve"> (free)</w:t>
+      </w:r>
+      <w:r>
+        <w:rPr>
+          <w:color w:val="FF0000"/>
+        </w:rPr>
+        <w:t xml:space="preserve">’ %} </w:t>
+      </w:r>
+      <w:r>
+        <w:t>Lists</w:t>
+      </w:r>
+      <w:r>
+        <w:t xml:space="preserve"> </w:t>
+      </w:r>
+      <w:r>
+        <w:t>can be shared and tasks tagged. Individual tasks can be delegated to other people.</w:t>
+      </w:r>
+      <w:r>
+        <w:rPr>
+          <w:color w:val="FF0000"/>
+        </w:rPr>
+        <w:t xml:space="preserve">{% </w:t>
+      </w:r>
+      <w:r>
+        <w:rPr>
+          <w:color w:val="FF0000"/>
+        </w:rPr>
+        <w:t>else</w:t>
+      </w:r>
+      <w:r>
+        <w:rPr>
+          <w:color w:val="FF0000"/>
+        </w:rPr>
+        <w:t xml:space="preserve"> %} </w:t>
+      </w:r>
+      <w:r>
+        <w:t xml:space="preserve">This software </w:t>
+      </w:r>
+      <w:r>
+        <w:t>has been</w:t>
+      </w:r>
+      <w:r>
+        <w:t xml:space="preserve"> designed </w:t>
+      </w:r>
+      <w:r>
+        <w:rPr>
+          <w:rFonts w:cs="Arial"/>
+          <w:szCs w:val="24"/>
+        </w:rPr>
+        <w:t xml:space="preserve">to address </w:t>
+      </w:r>
+      <w:r>
+        <w:rPr>
+          <w:rFonts w:cs="Arial"/>
+          <w:szCs w:val="24"/>
+        </w:rPr>
+        <w:t xml:space="preserve">difficulties in the areas of organisation, prioritisation and time management helping the user stay on top of work. </w:t>
+      </w:r>
+      <w:r>
+        <w:rPr>
+          <w:rFonts w:cs="Arial"/>
+          <w:szCs w:val="24"/>
+        </w:rPr>
+        <w:t xml:space="preserve">The software presents list in a </w:t>
+      </w:r>
+      <w:proofErr w:type="spellStart"/>
+      <w:r>
+        <w:rPr>
+          <w:rFonts w:cs="Arial"/>
+          <w:szCs w:val="24"/>
+        </w:rPr>
+        <w:t>kanban</w:t>
+      </w:r>
+      <w:proofErr w:type="spellEnd"/>
+      <w:r>
+        <w:rPr>
+          <w:rFonts w:cs="Arial"/>
+          <w:szCs w:val="24"/>
+        </w:rPr>
+        <w:t>-style with filtering options to see specific tasks and the ability to ‘z</w:t>
+      </w:r>
+      <w:r>
+        <w:rPr>
+          <w:rFonts w:cs="Arial"/>
+          <w:szCs w:val="24"/>
+        </w:rPr>
+        <w:t>oom in</w:t>
+      </w:r>
+      <w:r>
+        <w:rPr>
+          <w:rFonts w:cs="Arial"/>
+          <w:szCs w:val="24"/>
+        </w:rPr>
+        <w:t>’</w:t>
+      </w:r>
+      <w:r>
+        <w:rPr>
+          <w:rFonts w:cs="Arial"/>
+          <w:szCs w:val="24"/>
+        </w:rPr>
+        <w:t xml:space="preserve"> and out to see the level of detail</w:t>
+      </w:r>
+      <w:r>
+        <w:rPr>
+          <w:rFonts w:cs="Arial"/>
+          <w:szCs w:val="24"/>
+        </w:rPr>
+        <w:t xml:space="preserve"> required at that time</w:t>
+      </w:r>
+      <w:r>
+        <w:rPr>
+          <w:rFonts w:cs="Arial"/>
+          <w:szCs w:val="24"/>
+        </w:rPr>
+        <w:t xml:space="preserve">. </w:t>
+      </w:r>
+      <w:r>
+        <w:rPr>
+          <w:rFonts w:cs="Arial"/>
+          <w:szCs w:val="24"/>
+        </w:rPr>
+        <w:t>Tasks can be hidden t</w:t>
+      </w:r>
+      <w:r>
+        <w:rPr>
+          <w:rFonts w:cs="Arial"/>
+          <w:szCs w:val="24"/>
+        </w:rPr>
+        <w:t xml:space="preserve">emporarily </w:t>
+      </w:r>
+      <w:r>
+        <w:rPr>
+          <w:rFonts w:cs="Arial"/>
+          <w:szCs w:val="24"/>
+        </w:rPr>
+        <w:t xml:space="preserve">so as to reduce visual ‘clutter’ and will reappear </w:t>
+      </w:r>
+      <w:r>
+        <w:rPr>
+          <w:rFonts w:cs="Arial"/>
+          <w:szCs w:val="24"/>
+        </w:rPr>
+        <w:t>a</w:t>
+      </w:r>
+      <w:r>
+        <w:rPr>
+          <w:rFonts w:cs="Arial"/>
+          <w:szCs w:val="24"/>
+        </w:rPr>
+        <w:t xml:space="preserve">fter a period of time </w:t>
+      </w:r>
+      <w:r>
+        <w:rPr>
+          <w:rFonts w:cs="Arial"/>
+          <w:szCs w:val="24"/>
+        </w:rPr>
+        <w:t xml:space="preserve">which can be </w:t>
+      </w:r>
+      <w:r>
+        <w:rPr>
+          <w:rFonts w:cs="Arial"/>
+          <w:szCs w:val="24"/>
+        </w:rPr>
+        <w:t>set when the task is initially hidden</w:t>
+      </w:r>
+      <w:r>
+        <w:rPr>
+          <w:rFonts w:cs="Arial"/>
+          <w:szCs w:val="24"/>
+        </w:rPr>
+        <w:t>.</w:t>
+      </w:r>
+      <w:r>
+        <w:rPr>
+          <w:color w:val="FF0000"/>
+        </w:rPr>
+        <w:t>{% endif %}</w:t>
+      </w:r>
+      <w:r>
+        <w:rPr>
+          <w:rFonts w:cs="Arial"/>
+          <w:szCs w:val="24"/>
+        </w:rPr>
+        <w:t xml:space="preserve"> </w:t>
+      </w:r>
+    </w:p>
+    <w:p>
+      <w:pPr>
+        <w:spacing w:after="240" w:line="276" w:lineRule="auto"/>
+        <w:rPr>
+          <w:color w:val="FF0000"/>
+        </w:rPr>
+      </w:pPr>
+      <w:r>
+        <w:rPr>
+          <w:rFonts w:cs="Arial"/>
+          <w:b/>
+          <w:szCs w:val="24"/>
+        </w:rPr>
+        <w:t>Software/App:</w:t>
+      </w:r>
+      <w:r>
+        <w:t xml:space="preserve"> </w:t>
+      </w:r>
+      <w:r>
+        <w:rPr>
+          <w:rFonts w:cs="Arial"/>
+          <w:b/>
+          <w:color w:val="0070C0"/>
+          <w:szCs w:val="24"/>
+        </w:rPr>
+        <w:t>{{ B24_todo_type }}</w:t>
+      </w:r>
+      <w:r>
+        <w:rPr>
+          <w:color w:val="FF0000"/>
+        </w:rPr>
+        <w:t>{% endif %}</w:t>
+      </w:r>
+      <w:r>
+        <w:rPr>
+          <w:color w:val="FF0000"/>
+        </w:rPr>
+        <w:t>{% if B24_</w:t>
+      </w:r>
+      <w:r>
+        <w:rPr>
+          <w:color w:val="FF0000"/>
+        </w:rPr>
+        <w:t>glota</w:t>
+      </w:r>
+      <w:r>
+        <w:rPr>
+          <w:color w:val="FF0000"/>
+        </w:rPr>
+        <w:t xml:space="preserve"> == True %}</w:t>
+      </w:r>
+    </w:p>
+    <w:p>
+      <w:pPr>
+        <w:spacing w:line="276" w:lineRule="auto"/>
+        <w:rPr>
+          <w:rFonts w:cs="Arial"/>
+          <w:bCs/>
+          <w:szCs w:val="24"/>
+        </w:rPr>
+      </w:pPr>
+      <w:r>
+        <w:rPr>
+          <w:rFonts w:cs="Arial"/>
+          <w:b/>
+          <w:szCs w:val="24"/>
+        </w:rPr>
+        <w:t>Task</w:t>
+      </w:r>
+      <w:r>
+        <w:rPr>
+          <w:rFonts w:cs="Arial"/>
+          <w:b/>
+          <w:szCs w:val="24"/>
+        </w:rPr>
+        <w:t xml:space="preserve"> management software:</w:t>
+      </w:r>
+      <w:r>
+        <w:rPr>
+          <w:rFonts w:cs="Arial"/>
+          <w:bCs/>
+          <w:szCs w:val="24"/>
+        </w:rPr>
+        <w:t xml:space="preserve"> This software</w:t>
+      </w:r>
+      <w:r>
+        <w:rPr>
+          <w:rFonts w:cs="Arial"/>
+          <w:bCs/>
+          <w:szCs w:val="24"/>
+        </w:rPr>
+        <w:t xml:space="preserve"> reduces the impact of difficulties in the areas of organisation, prioritisation and time</w:t>
+      </w:r>
+      <w:r>
+        <w:rPr>
+          <w:rFonts w:cs="Arial"/>
+          <w:bCs/>
+          <w:szCs w:val="24"/>
+        </w:rPr>
+        <w:t xml:space="preserve"> management</w:t>
+      </w:r>
+      <w:r>
+        <w:rPr>
+          <w:rFonts w:cs="Arial"/>
+          <w:bCs/>
+          <w:szCs w:val="24"/>
+        </w:rPr>
+        <w:t xml:space="preserve">. </w:t>
+      </w:r>
+      <w:r>
+        <w:rPr>
+          <w:rFonts w:cs="Arial"/>
+          <w:bCs/>
+          <w:szCs w:val="24"/>
+        </w:rPr>
+        <w:t xml:space="preserve">Main-stream task management apps lay out information in long lists that can be challenging for </w:t>
+      </w:r>
+      <w:r>
+        <w:rPr>
+          <w:rFonts w:cs="Arial"/>
+          <w:bCs/>
+          <w:szCs w:val="24"/>
+        </w:rPr>
+        <w:t>some</w:t>
+      </w:r>
+      <w:r>
+        <w:rPr>
+          <w:rFonts w:cs="Arial"/>
+          <w:bCs/>
+          <w:szCs w:val="24"/>
+        </w:rPr>
+        <w:t xml:space="preserve"> student</w:t>
+      </w:r>
+      <w:r>
+        <w:rPr>
+          <w:rFonts w:cs="Arial"/>
+          <w:bCs/>
+          <w:szCs w:val="24"/>
+        </w:rPr>
+        <w:t>s</w:t>
+      </w:r>
+      <w:r>
+        <w:rPr>
+          <w:rFonts w:cs="Arial"/>
+          <w:bCs/>
+          <w:szCs w:val="24"/>
+        </w:rPr>
+        <w:t xml:space="preserve"> to process as they can struggle to then see the bigger picture. Global Tasks presents information in a visually organised overview which can </w:t>
+      </w:r>
+      <w:r>
+        <w:rPr>
+          <w:rFonts w:cs="Arial"/>
+          <w:bCs/>
+          <w:szCs w:val="24"/>
+        </w:rPr>
+        <w:t xml:space="preserve">be zoomed in and out to increase or decrease detail and </w:t>
+      </w:r>
+      <w:r>
+        <w:rPr>
+          <w:rFonts w:cs="Arial"/>
+          <w:bCs/>
+          <w:szCs w:val="24"/>
+        </w:rPr>
+        <w:t xml:space="preserve">make it easier to break tasks down into smaller </w:t>
+      </w:r>
+      <w:r>
+        <w:rPr>
+          <w:rFonts w:cs="Arial"/>
+          <w:bCs/>
+          <w:szCs w:val="24"/>
+        </w:rPr>
+        <w:t>‘chunks’</w:t>
+      </w:r>
+      <w:r>
+        <w:rPr>
+          <w:rFonts w:cs="Arial"/>
+          <w:bCs/>
+          <w:szCs w:val="24"/>
+        </w:rPr>
+        <w:t xml:space="preserve"> </w:t>
+      </w:r>
+      <w:r>
+        <w:rPr>
+          <w:rFonts w:cs="Arial"/>
+          <w:bCs/>
+          <w:szCs w:val="24"/>
+        </w:rPr>
+        <w:t>reduc</w:t>
+      </w:r>
+      <w:r>
+        <w:rPr>
+          <w:rFonts w:cs="Arial"/>
+          <w:bCs/>
+          <w:szCs w:val="24"/>
+        </w:rPr>
+        <w:t>ing</w:t>
+      </w:r>
+      <w:r>
+        <w:rPr>
+          <w:rFonts w:cs="Arial"/>
+          <w:bCs/>
+          <w:szCs w:val="24"/>
+        </w:rPr>
+        <w:t xml:space="preserve"> the potential for becoming overwhelm</w:t>
+      </w:r>
+      <w:r>
+        <w:rPr>
+          <w:rFonts w:cs="Arial"/>
+          <w:bCs/>
+          <w:szCs w:val="24"/>
+        </w:rPr>
+        <w:t>ed</w:t>
+      </w:r>
+      <w:r>
+        <w:rPr>
+          <w:rFonts w:cs="Arial"/>
+          <w:bCs/>
+          <w:szCs w:val="24"/>
+        </w:rPr>
+        <w:t xml:space="preserve">. </w:t>
+      </w:r>
+    </w:p>
+    <w:p>
+      <w:pPr>
+        <w:spacing w:line="276" w:lineRule="auto"/>
+        <w:rPr>
+          <w:rFonts w:cs="Arial"/>
+          <w:bCs/>
+          <w:szCs w:val="24"/>
+        </w:rPr>
+      </w:pPr>
+      <w:r>
+        <w:rPr>
+          <w:rFonts w:cs="Arial"/>
+          <w:bCs/>
+          <w:szCs w:val="24"/>
+        </w:rPr>
+        <w:t xml:space="preserve">Tasks are </w:t>
+      </w:r>
+      <w:r>
+        <w:rPr>
+          <w:rFonts w:cs="Arial"/>
+          <w:bCs/>
+          <w:szCs w:val="24"/>
+        </w:rPr>
+        <w:t>synched to</w:t>
+      </w:r>
+      <w:r>
+        <w:rPr>
+          <w:rFonts w:cs="Arial"/>
+          <w:bCs/>
+          <w:szCs w:val="24"/>
+        </w:rPr>
+        <w:t xml:space="preserve"> the cloud and are therefore available across devices</w:t>
+      </w:r>
+      <w:r>
+        <w:rPr>
+          <w:rFonts w:cs="Arial"/>
+          <w:bCs/>
+          <w:szCs w:val="24"/>
+        </w:rPr>
+        <w:t>,</w:t>
+      </w:r>
+      <w:r>
+        <w:rPr>
+          <w:rFonts w:cs="Arial"/>
+          <w:bCs/>
+          <w:szCs w:val="24"/>
+        </w:rPr>
+        <w:t xml:space="preserve"> and </w:t>
+      </w:r>
+      <w:r>
+        <w:rPr>
+          <w:rFonts w:cs="Arial"/>
+          <w:bCs/>
+          <w:szCs w:val="24"/>
+        </w:rPr>
+        <w:t xml:space="preserve">as the software is web-based, it will run </w:t>
+      </w:r>
+      <w:r>
+        <w:rPr>
+          <w:rFonts w:cs="Arial"/>
+          <w:bCs/>
+          <w:szCs w:val="24"/>
+        </w:rPr>
+        <w:t>independent</w:t>
+      </w:r>
+      <w:r>
+        <w:rPr>
+          <w:rFonts w:cs="Arial"/>
+          <w:bCs/>
+          <w:szCs w:val="24"/>
+        </w:rPr>
+        <w:t>ly</w:t>
+      </w:r>
+      <w:r>
+        <w:rPr>
+          <w:rFonts w:cs="Arial"/>
+          <w:bCs/>
+          <w:szCs w:val="24"/>
+        </w:rPr>
+        <w:t xml:space="preserve"> of operating system</w:t>
+      </w:r>
+      <w:r>
+        <w:rPr>
+          <w:rFonts w:cs="Arial"/>
+          <w:bCs/>
+          <w:szCs w:val="24"/>
+        </w:rPr>
+        <w:t>.</w:t>
+      </w:r>
+    </w:p>
+    <w:p>
+      <w:pPr>
+        <w:spacing w:after="240" w:line="276" w:lineRule="auto"/>
+        <w:rPr>
+          <w:color w:val="FF0000"/>
+        </w:rPr>
+      </w:pPr>
+      <w:r>
+        <w:rPr>
+          <w:b/>
+          <w:bCs/>
+        </w:rPr>
+        <w:t xml:space="preserve">Software: </w:t>
+      </w:r>
+      <w:r>
+        <w:rPr>
+          <w:rFonts w:cs="Arial"/>
+          <w:b/>
+          <w:color w:val="0070C0"/>
+          <w:szCs w:val="24"/>
+        </w:rPr>
+        <w:t>Global Tasks</w:t>
+      </w:r>
+      <w:r>
+        <w:rPr>
+          <w:color w:val="FF0000"/>
+        </w:rPr>
+        <w:t>{% endif %}{% if B24_mm == True %}</w:t>
+      </w:r>
+    </w:p>
+    <w:p>
+      <w:pPr>
+        <w:spacing w:line="276" w:lineRule="auto"/>
+        <w:rPr>
+          <w:rFonts w:cs="Arial"/>
+          <w:b/>
+          <w:szCs w:val="24"/>
+        </w:rPr>
+      </w:pPr>
+      <w:r>
+        <w:rPr>
+          <w:rFonts w:cs="Arial"/>
+          <w:b/>
+          <w:szCs w:val="24"/>
+        </w:rPr>
+        <w:t>Mind mapping software</w:t>
+      </w:r>
+      <w:r>
+        <w:rPr>
+          <w:b/>
+          <w:bCs/>
+        </w:rPr>
+        <w:t>:</w:t>
+      </w:r>
+      <w:r>
+        <w:t xml:space="preserve"> </w:t>
+      </w:r>
+      <w:r>
+        <w:rPr>
+          <w:rFonts w:cs="Arial"/>
+          <w:szCs w:val="24"/>
+        </w:rPr>
+        <w:t xml:space="preserve">This will help to break down larger, more complex projects into smaller sub-tasks, which will make them less intimidating and easier to manage. GANTT chart or timeline view functionality may also be useful in terms of providing a visual indicator of task progression. </w:t>
+      </w:r>
+    </w:p>
+    <w:p>
+      <w:pPr>
+        <w:spacing w:after="240" w:line="276" w:lineRule="auto"/>
+        <w:rPr>
+          <w:color w:val="FF0000"/>
+        </w:rPr>
+      </w:pPr>
+      <w:r>
+        <w:rPr>
+          <w:rFonts w:cs="Arial"/>
+          <w:b/>
+          <w:szCs w:val="24"/>
+        </w:rPr>
+        <w:t>Software:</w:t>
+      </w:r>
+      <w:r>
+        <w:rPr>
+          <w:rFonts w:cs="Arial"/>
+          <w:szCs w:val="24"/>
+        </w:rPr>
+        <w:t xml:space="preserve"> </w:t>
+      </w:r>
+      <w:r>
+        <w:rPr>
+          <w:rFonts w:cs="Arial"/>
+          <w:b/>
+          <w:color w:val="0070C0"/>
+          <w:szCs w:val="24"/>
+        </w:rPr>
+        <w:t>{{ B24_mm_type }}</w:t>
+      </w:r>
+      <w:r>
+        <w:rPr>
+          <w:color w:val="FF0000"/>
+        </w:rPr>
+        <w:t>{% endif %}</w:t>
+      </w:r>
+      <w:r>
+        <w:rPr>
+          <w:color w:val="FF0000"/>
+        </w:rPr>
+        <w:t>{% if B24_walp == True %}</w:t>
+      </w:r>
+    </w:p>
+    <w:p>
+      <w:pPr>
+        <w:spacing w:after="240" w:line="276" w:lineRule="auto"/>
+        <w:rPr>
+          <w:color w:val="FF0000"/>
+        </w:rPr>
+      </w:pPr>
+      <w:r>
+        <w:rPr>
+          <w:b/>
+          <w:bCs/>
+        </w:rPr>
+        <w:t>Wall planner</w:t>
+      </w:r>
+      <w:r>
+        <w:rPr>
+          <w:b/>
+          <w:bCs/>
+        </w:rPr>
+        <w:t>:</w:t>
+      </w:r>
+      <w:r>
+        <w:t xml:space="preserve"> </w:t>
+      </w:r>
+      <w:r>
+        <w:rPr>
+          <w:rFonts w:cs="Arial"/>
+          <w:szCs w:val="28"/>
+        </w:rPr>
+        <w:t>This will provide a simple, visual reminder of deadlines and events, enabling more effective management of workload and increased awareness of deadlines and the time available to complete tasks.</w:t>
+      </w:r>
+      <w:r>
+        <w:rPr>
+          <w:color w:val="FF0000"/>
+        </w:rPr>
+        <w:t>{% endif %}</w:t>
+      </w:r>
+      <w:r>
+        <w:rPr>
+          <w:color w:val="FF0000"/>
+        </w:rPr>
+        <w:t>{% if B24_ded == True %}</w:t>
+      </w:r>
+    </w:p>
+    <w:p>
+      <w:pPr>
+        <w:spacing w:after="240" w:line="276" w:lineRule="auto"/>
+        <w:rPr>
+          <w:color w:val="FF0000"/>
+        </w:rPr>
+      </w:pPr>
+      <w:r>
+        <w:t>See section D</w:t>
+      </w:r>
+      <w:r>
+        <w:rPr>
+          <w:color w:val="FF0000"/>
+        </w:rPr>
+        <w:t>{% endif %}</w:t>
+      </w:r>
+      <w:r>
+        <w:rPr>
+          <w:color w:val="FF0000"/>
+        </w:rPr>
+        <w:t>{% if B24_ss == True %}</w:t>
+      </w:r>
+    </w:p>
+    <w:p>
+      <w:pPr>
+        <w:spacing w:after="240"/>
+        <w:rPr>
+          <w:color w:val="FF0000"/>
+        </w:rPr>
+      </w:pPr>
+      <w:r>
+        <w:rPr>
+          <w:rFonts w:cs="Arial"/>
+          <w:bCs/>
+          <w:color w:val="FF0000"/>
+          <w:szCs w:val="24"/>
+        </w:rPr>
         <w:lastRenderedPageBreak/>
-        <w:t>location-based reminders</w:t>
-      </w:r>
-      <w:r>
-        <w:rPr>
-          <w:rFonts w:cs="Arial"/>
-          <w:bCs/>
-          <w:szCs w:val="28"/>
+        <w:t xml:space="preserve">{% if </w:t>
+      </w:r>
+      <w:proofErr w:type="spellStart"/>
+      <w:r>
+        <w:rPr>
+          <w:rFonts w:cs="Arial"/>
+          <w:bCs/>
+          <w:color w:val="FF0000"/>
+          <w:szCs w:val="24"/>
+        </w:rPr>
+        <w:t>gbl_cond</w:t>
+      </w:r>
+      <w:proofErr w:type="spellEnd"/>
+      <w:r>
+        <w:rPr>
+          <w:rFonts w:cs="Arial"/>
+          <w:bCs/>
+          <w:color w:val="FF0000"/>
+          <w:szCs w:val="24"/>
+        </w:rPr>
+        <w:t xml:space="preserve"> == “</w:t>
+      </w:r>
+      <w:proofErr w:type="spellStart"/>
+      <w:r>
+        <w:rPr>
+          <w:rFonts w:cs="Arial"/>
+          <w:bCs/>
+          <w:color w:val="FF0000"/>
+          <w:szCs w:val="24"/>
+        </w:rPr>
+        <w:t>glo_ASC</w:t>
+      </w:r>
+      <w:proofErr w:type="spellEnd"/>
+      <w:r>
+        <w:rPr>
+          <w:rFonts w:cs="Arial"/>
+          <w:bCs/>
+          <w:color w:val="FF0000"/>
+          <w:szCs w:val="24"/>
+        </w:rPr>
+        <w:t>” %}</w:t>
+      </w:r>
+      <w:r>
+        <w:rPr>
+          <w:rFonts w:cs="Arial"/>
+          <w:b/>
+          <w:szCs w:val="24"/>
+          <w:highlight w:val="lightGray"/>
+        </w:rPr>
+        <w:t>Study Skills Support (</w:t>
+      </w:r>
+      <w:r>
+        <w:rPr>
+          <w:rFonts w:cs="Arial"/>
+          <w:b/>
+          <w:szCs w:val="24"/>
+          <w:highlight w:val="lightGray"/>
+        </w:rPr>
+        <w:t>ASC</w:t>
+      </w:r>
+      <w:r>
+        <w:rPr>
+          <w:rFonts w:cs="Arial"/>
+          <w:b/>
+          <w:szCs w:val="24"/>
+          <w:highlight w:val="lightGray"/>
+        </w:rPr>
+        <w:t>)</w:t>
+      </w:r>
+      <w:r>
+        <w:rPr>
+          <w:b/>
+          <w:bCs/>
+          <w:highlight w:val="lightGray"/>
+        </w:rPr>
+        <w:t>:</w:t>
+      </w:r>
+      <w:r>
+        <w:rPr>
+          <w:highlight w:val="lightGray"/>
         </w:rPr>
         <w:t xml:space="preserve"> </w:t>
       </w:r>
       <w:r>
         <w:rPr>
           <w:rFonts w:cs="Arial"/>
-          <w:bCs/>
-          <w:szCs w:val="28"/>
-        </w:rPr>
-        <w:t>so, for example, a reading list can trigger a notification when the library</w:t>
-      </w:r>
-      <w:r>
-        <w:rPr>
-          <w:rFonts w:cs="Arial"/>
-          <w:bCs/>
-          <w:szCs w:val="28"/>
-        </w:rPr>
-        <w:t xml:space="preserve"> is nearby</w:t>
-      </w:r>
-      <w:r>
-        <w:t>.</w:t>
-      </w:r>
-      <w:r>
-        <w:rPr>
-          <w:color w:val="FF0000"/>
-        </w:rPr>
-        <w:t xml:space="preserve">{% </w:t>
+          <w:szCs w:val="24"/>
+          <w:highlight w:val="lightGray"/>
+        </w:rPr>
+        <w:t>This support can be used to develop more effective time management strategies, manage workload and remain aware of submission deadlines.</w:t>
+      </w:r>
+      <w:r>
+        <w:rPr>
+          <w:rFonts w:cs="Arial"/>
+          <w:color w:val="FF0000"/>
+          <w:szCs w:val="24"/>
+        </w:rPr>
+        <w:t>{% else %}</w:t>
+      </w:r>
+      <w:r>
+        <w:rPr>
+          <w:rFonts w:cs="Arial"/>
+          <w:b/>
+          <w:szCs w:val="24"/>
+          <w:highlight w:val="green"/>
+        </w:rPr>
+        <w:t>Study Skills Support (SpLD)</w:t>
+      </w:r>
+      <w:r>
+        <w:rPr>
+          <w:b/>
+          <w:bCs/>
+          <w:highlight w:val="green"/>
+        </w:rPr>
+        <w:t>:</w:t>
+      </w:r>
+      <w:r>
+        <w:rPr>
+          <w:highlight w:val="green"/>
+        </w:rPr>
+        <w:t xml:space="preserve"> </w:t>
+      </w:r>
+      <w:r>
+        <w:rPr>
+          <w:rFonts w:cs="Arial"/>
+          <w:szCs w:val="24"/>
+          <w:highlight w:val="green"/>
+        </w:rPr>
+        <w:t>This support can be used to develop more effective time management strategies, manage workload and remain aware of submission deadlines.</w:t>
+      </w:r>
+      <w:r>
+        <w:rPr>
+          <w:color w:val="FF0000"/>
+        </w:rPr>
+        <w:t>{% endif %}</w:t>
+      </w:r>
+      <w:r>
+        <w:rPr>
+          <w:color w:val="FF0000"/>
+        </w:rPr>
+        <w:t>{% endif %}</w:t>
+      </w:r>
+      <w:r>
+        <w:rPr>
+          <w:color w:val="FF0000"/>
+        </w:rPr>
+        <w:t>{% if B24_sm == True %}</w:t>
+      </w:r>
+    </w:p>
+    <w:p>
+      <w:pPr>
+        <w:spacing w:line="276" w:lineRule="auto"/>
+        <w:rPr>
+          <w:rFonts w:eastAsia="Times New Roman"/>
+        </w:rPr>
+      </w:pPr>
+      <w:r>
+        <w:rPr>
+          <w:rFonts w:cs="Arial"/>
+          <w:bCs/>
+          <w:color w:val="FF0000"/>
+          <w:szCs w:val="24"/>
+        </w:rPr>
+        <w:t xml:space="preserve">{% if </w:t>
       </w:r>
       <w:proofErr w:type="spellStart"/>
       <w:r>
         <w:rPr>
-          <w:color w:val="FF0000"/>
-        </w:rPr>
-        <w:t>elif</w:t>
+          <w:rFonts w:cs="Arial"/>
+          <w:bCs/>
+          <w:color w:val="FF0000"/>
+          <w:szCs w:val="24"/>
+        </w:rPr>
+        <w:t>gbl_cond</w:t>
       </w:r>
       <w:proofErr w:type="spellEnd"/>
       <w:r>
         <w:rPr>
-          <w:color w:val="FF0000"/>
-        </w:rPr>
-        <w:t xml:space="preserve"> B24_todo_type == </w:t>
-      </w:r>
-      <w:r>
-        <w:rPr>
-          <w:color w:val="FF0000"/>
-        </w:rPr>
-        <w:t>‘</w:t>
+          <w:rFonts w:cs="Arial"/>
+          <w:bCs/>
+          <w:color w:val="FF0000"/>
+          <w:szCs w:val="24"/>
+        </w:rPr>
+        <w:t xml:space="preserve"> == “</w:t>
       </w:r>
       <w:proofErr w:type="spellStart"/>
       <w:r>
         <w:rPr>
-          <w:color w:val="FF0000"/>
-        </w:rPr>
-        <w:t>Todoist</w:t>
+          <w:rFonts w:cs="Arial"/>
+          <w:bCs/>
+          <w:color w:val="FF0000"/>
+          <w:szCs w:val="24"/>
+        </w:rPr>
+        <w:t>glo_ASC</w:t>
       </w:r>
       <w:proofErr w:type="spellEnd"/>
       <w:r>
         <w:rPr>
-          <w:color w:val="FF0000"/>
-        </w:rPr>
-        <w:t xml:space="preserve"> (free)</w:t>
-      </w:r>
-      <w:r>
-        <w:rPr>
-          <w:color w:val="FF0000"/>
-        </w:rPr>
-        <w:t xml:space="preserve">’ %} </w:t>
-      </w:r>
-      <w:r>
-        <w:t>Lists</w:t>
-      </w:r>
-      <w:r>
-        <w:t xml:space="preserve"> </w:t>
-      </w:r>
-      <w:r>
-        <w:t>can be shared and tasks tagged. Individual tasks can be delegated to other people.</w:t>
-      </w:r>
-      <w:r>
-        <w:rPr>
-          <w:color w:val="FF0000"/>
-        </w:rPr>
-        <w:t xml:space="preserve">{% </w:t>
-      </w:r>
-      <w:r>
-        <w:rPr>
-          <w:color w:val="FF0000"/>
-        </w:rPr>
-        <w:t>else</w:t>
-      </w:r>
-      <w:r>
-        <w:rPr>
-          <w:color w:val="FF0000"/>
-        </w:rPr>
-        <w:t xml:space="preserve"> %} </w:t>
-      </w:r>
-      <w:r>
-        <w:t xml:space="preserve">This software </w:t>
-      </w:r>
-      <w:r>
-        <w:t>has been</w:t>
-      </w:r>
-      <w:r>
-        <w:t xml:space="preserve"> designed </w:t>
-      </w:r>
-      <w:r>
-        <w:rPr>
-          <w:rFonts w:cs="Arial"/>
-          <w:szCs w:val="24"/>
-        </w:rPr>
-        <w:t xml:space="preserve">to address </w:t>
-      </w:r>
-      <w:r>
-        <w:rPr>
-          <w:rFonts w:cs="Arial"/>
-          <w:szCs w:val="24"/>
-        </w:rPr>
-        <w:t xml:space="preserve">difficulties in the areas of organisation, prioritisation and time management helping the user stay on top of work. </w:t>
-      </w:r>
-      <w:r>
-        <w:rPr>
-          <w:rFonts w:cs="Arial"/>
-          <w:szCs w:val="24"/>
-        </w:rPr>
-        <w:t xml:space="preserve">The software presents list in a </w:t>
-      </w:r>
-      <w:proofErr w:type="spellStart"/>
-      <w:r>
-        <w:rPr>
-          <w:rFonts w:cs="Arial"/>
-          <w:szCs w:val="24"/>
-        </w:rPr>
-        <w:t>kanban</w:t>
-      </w:r>
-      <w:proofErr w:type="spellEnd"/>
-      <w:r>
-        <w:rPr>
-          <w:rFonts w:cs="Arial"/>
-          <w:szCs w:val="24"/>
-        </w:rPr>
-        <w:t>-style with filtering options to see specific tasks and the ability to ‘z</w:t>
-      </w:r>
-      <w:r>
-        <w:rPr>
-          <w:rFonts w:cs="Arial"/>
-          <w:szCs w:val="24"/>
-        </w:rPr>
-        <w:t>oom in</w:t>
-      </w:r>
-      <w:r>
-        <w:rPr>
-          <w:rFonts w:cs="Arial"/>
-          <w:szCs w:val="24"/>
-        </w:rPr>
-        <w:t>’</w:t>
-      </w:r>
-      <w:r>
-        <w:rPr>
-          <w:rFonts w:cs="Arial"/>
-          <w:szCs w:val="24"/>
-        </w:rPr>
-        <w:t xml:space="preserve"> and out to see the level of detail</w:t>
-      </w:r>
-      <w:r>
-        <w:rPr>
-          <w:rFonts w:cs="Arial"/>
-          <w:szCs w:val="24"/>
-        </w:rPr>
-        <w:t xml:space="preserve"> required at that time</w:t>
-      </w:r>
-      <w:r>
-        <w:rPr>
-          <w:rFonts w:cs="Arial"/>
-          <w:szCs w:val="24"/>
-        </w:rPr>
-        <w:t xml:space="preserve">. </w:t>
-      </w:r>
-      <w:r>
-        <w:rPr>
-          <w:rFonts w:cs="Arial"/>
-          <w:szCs w:val="24"/>
-        </w:rPr>
-        <w:t>Tasks can be hidden t</w:t>
-      </w:r>
-      <w:r>
-        <w:rPr>
-          <w:rFonts w:cs="Arial"/>
-          <w:szCs w:val="24"/>
-        </w:rPr>
-        <w:t xml:space="preserve">emporarily </w:t>
-      </w:r>
-      <w:r>
-        <w:rPr>
-          <w:rFonts w:cs="Arial"/>
-          <w:szCs w:val="24"/>
-        </w:rPr>
-        <w:t xml:space="preserve">so as to reduce visual ‘clutter’ and will reappear </w:t>
-      </w:r>
-      <w:r>
-        <w:rPr>
-          <w:rFonts w:cs="Arial"/>
-          <w:szCs w:val="24"/>
-        </w:rPr>
-        <w:t>a</w:t>
-      </w:r>
-      <w:r>
-        <w:rPr>
-          <w:rFonts w:cs="Arial"/>
-          <w:szCs w:val="24"/>
-        </w:rPr>
-        <w:t xml:space="preserve">fter a period of time </w:t>
-      </w:r>
-      <w:r>
-        <w:rPr>
-          <w:rFonts w:cs="Arial"/>
-          <w:szCs w:val="24"/>
-        </w:rPr>
-        <w:t xml:space="preserve">which can be </w:t>
-      </w:r>
-      <w:r>
-        <w:rPr>
-          <w:rFonts w:cs="Arial"/>
-          <w:szCs w:val="24"/>
-        </w:rPr>
-        <w:t>set when the task is initially hidden</w:t>
-      </w:r>
-      <w:r>
-        <w:rPr>
-          <w:rFonts w:cs="Arial"/>
-          <w:szCs w:val="24"/>
-        </w:rPr>
-        <w:t>.</w:t>
-      </w:r>
-      <w:r>
-        <w:rPr>
-          <w:color w:val="FF0000"/>
-        </w:rPr>
-        <w:t>{% endif %}</w:t>
-      </w:r>
-      <w:r>
-        <w:rPr>
-          <w:rFonts w:cs="Arial"/>
-          <w:szCs w:val="24"/>
-        </w:rPr>
-        <w:t xml:space="preserve"> </w:t>
-      </w:r>
-    </w:p>
-    <w:p>
-      <w:pPr>
-        <w:spacing w:after="240" w:line="276" w:lineRule="auto"/>
-        <w:rPr>
-          <w:color w:val="FF0000"/>
-        </w:rPr>
-      </w:pPr>
-      <w:r>
-        <w:rPr>
-          <w:rFonts w:cs="Arial"/>
-          <w:b/>
-          <w:szCs w:val="24"/>
-        </w:rPr>
-        <w:t>Software/App:</w:t>
-      </w:r>
-      <w:r>
-        <w:t xml:space="preserve"> </w:t>
-      </w:r>
-      <w:r>
-        <w:rPr>
-          <w:rFonts w:cs="Arial"/>
-          <w:b/>
-          <w:color w:val="0070C0"/>
-          <w:szCs w:val="24"/>
-        </w:rPr>
-        <w:t>{{ B24_todo_type }}</w:t>
-      </w:r>
-      <w:r>
-        <w:rPr>
-          <w:color w:val="FF0000"/>
-        </w:rPr>
-        <w:t>{% endif %}</w:t>
-      </w:r>
-      <w:r>
-        <w:rPr>
-          <w:color w:val="FF0000"/>
-        </w:rPr>
-        <w:t>{% if B24_</w:t>
-      </w:r>
-      <w:r>
-        <w:rPr>
-          <w:color w:val="FF0000"/>
-        </w:rPr>
-        <w:t>glota</w:t>
-      </w:r>
-      <w:r>
-        <w:rPr>
-          <w:color w:val="FF0000"/>
-        </w:rPr>
-        <w:t xml:space="preserve"> == True %}</w:t>
-      </w:r>
-    </w:p>
-    <w:p>
-      <w:pPr>
-        <w:spacing w:line="276" w:lineRule="auto"/>
-        <w:rPr>
-          <w:rFonts w:cs="Arial"/>
-          <w:bCs/>
-          <w:szCs w:val="24"/>
-        </w:rPr>
-      </w:pPr>
-      <w:r>
-        <w:rPr>
-          <w:rFonts w:cs="Arial"/>
-          <w:b/>
-          <w:szCs w:val="24"/>
-        </w:rPr>
-        <w:t>Task</w:t>
-      </w:r>
-      <w:r>
-        <w:rPr>
-          <w:rFonts w:cs="Arial"/>
-          <w:b/>
-          <w:szCs w:val="24"/>
-        </w:rPr>
-        <w:t xml:space="preserve"> management software:</w:t>
-      </w:r>
-      <w:r>
-        <w:rPr>
-          <w:rFonts w:cs="Arial"/>
-          <w:bCs/>
-          <w:szCs w:val="24"/>
-        </w:rPr>
-        <w:t xml:space="preserve"> This software</w:t>
-      </w:r>
-      <w:r>
-        <w:rPr>
-          <w:rFonts w:cs="Arial"/>
-          <w:bCs/>
-          <w:szCs w:val="24"/>
-        </w:rPr>
-        <w:t xml:space="preserve"> reduces the impact of difficulties in the areas of organisation, prioritisation and time</w:t>
-      </w:r>
-      <w:r>
-        <w:rPr>
-          <w:rFonts w:cs="Arial"/>
-          <w:bCs/>
-          <w:szCs w:val="24"/>
-        </w:rPr>
-        <w:t xml:space="preserve"> management</w:t>
-      </w:r>
-      <w:r>
-        <w:rPr>
-          <w:rFonts w:cs="Arial"/>
-          <w:bCs/>
-          <w:szCs w:val="24"/>
-        </w:rPr>
-        <w:t xml:space="preserve">. </w:t>
-      </w:r>
-      <w:r>
-        <w:rPr>
-          <w:rFonts w:cs="Arial"/>
-          <w:bCs/>
-          <w:szCs w:val="24"/>
-        </w:rPr>
-        <w:t xml:space="preserve">Main-stream task management apps lay out information in long lists that can be challenging for </w:t>
-      </w:r>
-      <w:r>
-        <w:rPr>
-          <w:rFonts w:cs="Arial"/>
-          <w:bCs/>
-          <w:szCs w:val="24"/>
-        </w:rPr>
-        <w:t>some</w:t>
-      </w:r>
-      <w:r>
-        <w:rPr>
-          <w:rFonts w:cs="Arial"/>
-          <w:bCs/>
-          <w:szCs w:val="24"/>
-        </w:rPr>
-        <w:t xml:space="preserve"> student</w:t>
-      </w:r>
-      <w:r>
-        <w:rPr>
-          <w:rFonts w:cs="Arial"/>
-          <w:bCs/>
-          <w:szCs w:val="24"/>
-        </w:rPr>
-        <w:t>s</w:t>
-      </w:r>
-      <w:r>
-        <w:rPr>
-          <w:rFonts w:cs="Arial"/>
-          <w:bCs/>
-          <w:szCs w:val="24"/>
-        </w:rPr>
-        <w:t xml:space="preserve"> to process as they can struggle to then see the bigger picture. Global Tasks presents information in a visually organised overview which can </w:t>
-      </w:r>
-      <w:r>
-        <w:rPr>
-          <w:rFonts w:cs="Arial"/>
-          <w:bCs/>
-          <w:szCs w:val="24"/>
-        </w:rPr>
-        <w:t xml:space="preserve">be zoomed in and out to increase or decrease detail and </w:t>
-      </w:r>
-      <w:r>
-        <w:rPr>
-          <w:rFonts w:cs="Arial"/>
-          <w:bCs/>
-          <w:szCs w:val="24"/>
-        </w:rPr>
-        <w:t xml:space="preserve">make it easier to break tasks down into smaller </w:t>
-      </w:r>
-      <w:r>
-        <w:rPr>
-          <w:rFonts w:cs="Arial"/>
-          <w:bCs/>
-          <w:szCs w:val="24"/>
-        </w:rPr>
-        <w:t>‘chunks’</w:t>
-      </w:r>
-      <w:r>
-        <w:rPr>
-          <w:rFonts w:cs="Arial"/>
-          <w:bCs/>
-          <w:szCs w:val="24"/>
-        </w:rPr>
-        <w:t xml:space="preserve"> </w:t>
-      </w:r>
-      <w:r>
-        <w:rPr>
-          <w:rFonts w:cs="Arial"/>
-          <w:bCs/>
-          <w:szCs w:val="24"/>
-        </w:rPr>
-        <w:t>reduc</w:t>
-      </w:r>
-      <w:r>
-        <w:rPr>
-          <w:rFonts w:cs="Arial"/>
-          <w:bCs/>
-          <w:szCs w:val="24"/>
-        </w:rPr>
-        <w:t>ing</w:t>
-      </w:r>
-      <w:r>
-        <w:rPr>
-          <w:rFonts w:cs="Arial"/>
-          <w:bCs/>
-          <w:szCs w:val="24"/>
-        </w:rPr>
-        <w:t xml:space="preserve"> the potential for becoming overwhelm</w:t>
-      </w:r>
-      <w:r>
-        <w:rPr>
-          <w:rFonts w:cs="Arial"/>
-          <w:bCs/>
-          <w:szCs w:val="24"/>
-        </w:rPr>
-        <w:t>ed</w:t>
-      </w:r>
-      <w:r>
-        <w:rPr>
-          <w:rFonts w:cs="Arial"/>
-          <w:bCs/>
-          <w:szCs w:val="24"/>
-        </w:rPr>
-        <w:t xml:space="preserve">. </w:t>
-      </w:r>
-    </w:p>
-    <w:p>
-      <w:pPr>
-        <w:spacing w:line="276" w:lineRule="auto"/>
-        <w:rPr>
-          <w:rFonts w:cs="Arial"/>
-          <w:bCs/>
-          <w:szCs w:val="24"/>
-        </w:rPr>
-      </w:pPr>
-      <w:r>
-        <w:rPr>
-          <w:rFonts w:cs="Arial"/>
-          <w:bCs/>
-          <w:szCs w:val="24"/>
-        </w:rPr>
-        <w:t xml:space="preserve">Tasks are </w:t>
-      </w:r>
-      <w:r>
-        <w:rPr>
-          <w:rFonts w:cs="Arial"/>
-          <w:bCs/>
-          <w:szCs w:val="24"/>
-        </w:rPr>
-        <w:t>synched to</w:t>
-      </w:r>
-      <w:r>
-        <w:rPr>
-          <w:rFonts w:cs="Arial"/>
-          <w:bCs/>
-          <w:szCs w:val="24"/>
-        </w:rPr>
-        <w:t xml:space="preserve"> the cloud and are therefore available across devices</w:t>
-      </w:r>
-      <w:r>
-        <w:rPr>
-          <w:rFonts w:cs="Arial"/>
-          <w:bCs/>
-          <w:szCs w:val="24"/>
-        </w:rPr>
-        <w:t>,</w:t>
-      </w:r>
-      <w:r>
-        <w:rPr>
-          <w:rFonts w:cs="Arial"/>
-          <w:bCs/>
-          <w:szCs w:val="24"/>
-        </w:rPr>
-        <w:t xml:space="preserve"> and </w:t>
-      </w:r>
-      <w:r>
-        <w:rPr>
-          <w:rFonts w:cs="Arial"/>
-          <w:bCs/>
-          <w:szCs w:val="24"/>
-        </w:rPr>
-        <w:t xml:space="preserve">as the software is web-based, it will run </w:t>
-      </w:r>
-      <w:r>
-        <w:rPr>
-          <w:rFonts w:cs="Arial"/>
-          <w:bCs/>
-          <w:szCs w:val="24"/>
-        </w:rPr>
-        <w:t>independent</w:t>
-      </w:r>
-      <w:r>
-        <w:rPr>
-          <w:rFonts w:cs="Arial"/>
-          <w:bCs/>
-          <w:szCs w:val="24"/>
-        </w:rPr>
-        <w:t>ly</w:t>
-      </w:r>
-      <w:r>
-        <w:rPr>
-          <w:rFonts w:cs="Arial"/>
-          <w:bCs/>
-          <w:szCs w:val="24"/>
-        </w:rPr>
-        <w:t xml:space="preserve"> of operating system</w:t>
-      </w:r>
-      <w:r>
-        <w:rPr>
-          <w:rFonts w:cs="Arial"/>
-          <w:bCs/>
-          <w:szCs w:val="24"/>
-        </w:rPr>
-        <w:t>.</w:t>
-      </w:r>
-    </w:p>
-    <w:p>
-      <w:pPr>
-        <w:spacing w:after="240" w:line="276" w:lineRule="auto"/>
-        <w:rPr>
-          <w:color w:val="FF0000"/>
-        </w:rPr>
-      </w:pPr>
-      <w:r>
-        <w:rPr>
-          <w:b/>
-          <w:bCs/>
-        </w:rPr>
-        <w:t xml:space="preserve">Software: </w:t>
-      </w:r>
-      <w:r>
-        <w:rPr>
-          <w:rFonts w:cs="Arial"/>
-          <w:b/>
-          <w:color w:val="0070C0"/>
-          <w:szCs w:val="24"/>
-        </w:rPr>
-        <w:t>Global Tasks</w:t>
-      </w:r>
-      <w:r>
-        <w:rPr>
-          <w:color w:val="FF0000"/>
-        </w:rPr>
-        <w:t>{% endif %}{% if B24_mm == True %}</w:t>
-      </w:r>
-    </w:p>
-    <w:p>
-      <w:pPr>
-        <w:spacing w:line="276" w:lineRule="auto"/>
-        <w:rPr>
-          <w:rFonts w:cs="Arial"/>
-          <w:b/>
-          <w:szCs w:val="24"/>
-        </w:rPr>
-      </w:pPr>
-      <w:r>
-        <w:rPr>
-          <w:rFonts w:cs="Arial"/>
-          <w:b/>
-          <w:szCs w:val="24"/>
-        </w:rPr>
-        <w:t>Mind mapping software</w:t>
-      </w:r>
-      <w:r>
-        <w:rPr>
-          <w:b/>
-          <w:bCs/>
+          <w:rFonts w:cs="Arial"/>
+          <w:bCs/>
+          <w:color w:val="FF0000"/>
+          <w:szCs w:val="24"/>
+        </w:rPr>
+        <w:t>” %}</w:t>
+      </w:r>
+      <w:r>
+        <w:rPr>
+          <w:rFonts w:cs="Arial"/>
+          <w:b/>
+          <w:szCs w:val="24"/>
+          <w:highlight w:val="lightGray"/>
+        </w:rPr>
+        <w:t>Specialist Mentor Support (ASC)</w:t>
+      </w:r>
+      <w:r>
+        <w:rPr>
+          <w:b/>
+          <w:bCs/>
+          <w:highlight w:val="lightGray"/>
         </w:rPr>
         <w:t>:</w:t>
       </w:r>
       <w:r>
-        <w:t xml:space="preserve"> </w:t>
-      </w:r>
-      <w:r>
-        <w:rPr>
-          <w:rFonts w:cs="Arial"/>
-          <w:szCs w:val="24"/>
-        </w:rPr>
-        <w:t xml:space="preserve">This will help to break down larger, more complex projects into smaller sub-tasks, which will make them less intimidating and easier to manage. GANTT chart or timeline view functionality may also be useful in terms of providing a visual indicator of task progression. </w:t>
-      </w:r>
-    </w:p>
-    <w:p>
-      <w:pPr>
-        <w:spacing w:after="240" w:line="276" w:lineRule="auto"/>
-        <w:rPr>
-          <w:color w:val="FF0000"/>
-        </w:rPr>
-      </w:pPr>
-      <w:r>
-        <w:rPr>
-          <w:rFonts w:cs="Arial"/>
-          <w:b/>
-          <w:szCs w:val="24"/>
-        </w:rPr>
-        <w:t>Software:</w:t>
-      </w:r>
-      <w:r>
-        <w:rPr>
-          <w:rFonts w:cs="Arial"/>
-          <w:szCs w:val="24"/>
-        </w:rPr>
-        <w:t xml:space="preserve"> </w:t>
-      </w:r>
-      <w:r>
-        <w:rPr>
-          <w:rFonts w:cs="Arial"/>
-          <w:b/>
-          <w:color w:val="0070C0"/>
-          <w:szCs w:val="24"/>
-        </w:rPr>
-        <w:t>{{ B24_mm_type }}</w:t>
-      </w:r>
-      <w:r>
-        <w:rPr>
-          <w:color w:val="FF0000"/>
-        </w:rPr>
-        <w:t>{% endif %}</w:t>
-      </w:r>
-      <w:r>
-        <w:rPr>
-          <w:color w:val="FF0000"/>
-        </w:rPr>
-        <w:t>{% if B24_walp == True %}</w:t>
-      </w:r>
-    </w:p>
-    <w:p>
-      <w:pPr>
-        <w:spacing w:after="240" w:line="276" w:lineRule="auto"/>
-        <w:rPr>
-          <w:color w:val="FF0000"/>
-        </w:rPr>
-      </w:pPr>
-      <w:r>
-        <w:rPr>
-          <w:b/>
-          <w:bCs/>
-        </w:rPr>
-        <w:t>Wall planner</w:t>
-      </w:r>
-      <w:r>
-        <w:rPr>
-          <w:b/>
-          <w:bCs/>
-        </w:rPr>
-        <w:t>:</w:t>
-      </w:r>
-      <w:r>
-        <w:t xml:space="preserve"> </w:t>
-      </w:r>
-      <w:r>
-        <w:rPr>
-          <w:rFonts w:cs="Arial"/>
-          <w:szCs w:val="28"/>
-        </w:rPr>
-        <w:t>This will provide a simple, visual reminder of deadlines and events, enabling more effective management of workload and increased awareness of deadlines and the time available to complete tasks.</w:t>
-      </w:r>
-      <w:r>
-        <w:rPr>
-          <w:color w:val="FF0000"/>
-        </w:rPr>
-        <w:t>{% endif %}</w:t>
-      </w:r>
-      <w:r>
-        <w:rPr>
-          <w:color w:val="FF0000"/>
-        </w:rPr>
-        <w:t>{% if B24_ded == True %}</w:t>
-      </w:r>
-    </w:p>
-    <w:p>
-      <w:pPr>
-        <w:spacing w:after="240" w:line="276" w:lineRule="auto"/>
-        <w:rPr>
-          <w:color w:val="FF0000"/>
-        </w:rPr>
-      </w:pPr>
-      <w:r>
-        <w:t>See section D</w:t>
-      </w:r>
-      <w:r>
-        <w:rPr>
-          <w:color w:val="FF0000"/>
-        </w:rPr>
-        <w:t>{% endif %}</w:t>
-      </w:r>
-      <w:r>
-        <w:rPr>
-          <w:color w:val="FF0000"/>
-        </w:rPr>
-        <w:t>{% if B24_ss == True %}</w:t>
-      </w:r>
-    </w:p>
-    <w:p>
-      <w:pPr>
-        <w:spacing w:after="240"/>
-        <w:rPr>
-          <w:color w:val="FF0000"/>
-        </w:rPr>
-      </w:pPr>
-      <w:r>
-        <w:rPr>
-          <w:rFonts w:cs="Arial"/>
-          <w:bCs/>
-          <w:color w:val="FF0000"/>
-          <w:szCs w:val="24"/>
-        </w:rPr>
-        <w:t xml:space="preserve">{% if </w:t>
-      </w:r>
-      <w:proofErr w:type="spellStart"/>
-      <w:r>
-        <w:rPr>
-          <w:rFonts w:cs="Arial"/>
-          <w:bCs/>
-          <w:color w:val="FF0000"/>
-          <w:szCs w:val="24"/>
-        </w:rPr>
-        <w:t>gbl_cond</w:t>
-      </w:r>
-      <w:proofErr w:type="spellEnd"/>
-      <w:r>
-        <w:rPr>
-          <w:rFonts w:cs="Arial"/>
-          <w:bCs/>
-          <w:color w:val="FF0000"/>
-          <w:szCs w:val="24"/>
-        </w:rPr>
-        <w:t xml:space="preserve"> == “</w:t>
-      </w:r>
-      <w:proofErr w:type="spellStart"/>
-      <w:r>
-        <w:rPr>
-          <w:rFonts w:cs="Arial"/>
-          <w:bCs/>
-          <w:color w:val="FF0000"/>
-          <w:szCs w:val="24"/>
-        </w:rPr>
-        <w:t>glo_ASC</w:t>
-      </w:r>
-      <w:proofErr w:type="spellEnd"/>
-      <w:r>
-        <w:rPr>
-          <w:rFonts w:cs="Arial"/>
-          <w:bCs/>
-          <w:color w:val="FF0000"/>
-          <w:szCs w:val="24"/>
-        </w:rPr>
-        <w:t>” %}</w:t>
-      </w:r>
-      <w:r>
-        <w:rPr>
-          <w:rFonts w:cs="Arial"/>
-          <w:b/>
-          <w:szCs w:val="24"/>
+        <w:rPr>
           <w:highlight w:val="lightGray"/>
         </w:rPr>
-        <w:t>Study Skills Support (</w:t>
-      </w:r>
-      <w:r>
-        <w:rPr>
-          <w:rFonts w:cs="Arial"/>
-          <w:b/>
-          <w:szCs w:val="24"/>
-          <w:highlight w:val="lightGray"/>
-        </w:rPr>
-        <w:t>ASC</w:t>
-      </w:r>
-      <w:r>
-        <w:rPr>
-          <w:rFonts w:cs="Arial"/>
-          <w:b/>
-          <w:szCs w:val="24"/>
-          <w:highlight w:val="lightGray"/>
-        </w:rPr>
-        <w:t>)</w:t>
-      </w:r>
-      <w:r>
-        <w:rPr>
-          <w:b/>
-          <w:bCs/>
-          <w:highlight w:val="lightGray"/>
-        </w:rPr>
-        <w:t>:</w:t>
-      </w:r>
-      <w:r>
-        <w:rPr>
-          <w:highlight w:val="lightGray"/>
-        </w:rPr>
-        <w:t xml:space="preserve"> </w:t>
-      </w:r>
-      <w:r>
-        <w:rPr>
-          <w:rFonts w:cs="Arial"/>
-          <w:szCs w:val="24"/>
-          <w:highlight w:val="lightGray"/>
-        </w:rPr>
-        <w:t>This support can be used to develop more effective time management strategies, manage workload and remain aware of submission deadlines.</w:t>
-      </w:r>
-      <w:r>
-        <w:rPr>
-          <w:rFonts w:cs="Arial"/>
-          <w:color w:val="FF0000"/>
-          <w:szCs w:val="24"/>
-        </w:rPr>
-        <w:t>{% else %}</w:t>
-      </w:r>
-      <w:r>
-        <w:rPr>
-          <w:rFonts w:cs="Arial"/>
-          <w:b/>
-          <w:szCs w:val="24"/>
-          <w:highlight w:val="green"/>
-        </w:rPr>
-        <w:t>Study Skills Support (SpLD)</w:t>
-      </w:r>
-      <w:r>
-        <w:rPr>
-          <w:b/>
-          <w:bCs/>
-          <w:highlight w:val="green"/>
-        </w:rPr>
-        <w:t>:</w:t>
-      </w:r>
-      <w:r>
-        <w:rPr>
-          <w:highlight w:val="green"/>
-        </w:rPr>
-        <w:t xml:space="preserve"> </w:t>
-      </w:r>
-      <w:r>
-        <w:rPr>
-          <w:rFonts w:cs="Arial"/>
-          <w:szCs w:val="24"/>
-          <w:highlight w:val="green"/>
-        </w:rPr>
-        <w:t>This support can be used to develop more effective time management strategies, manage workload and remain aware of submission deadlines.</w:t>
-      </w:r>
-      <w:r>
-        <w:rPr>
-          <w:color w:val="FF0000"/>
-        </w:rPr>
-        <w:t>{% endif %}</w:t>
-      </w:r>
-      <w:r>
-        <w:rPr>
-          <w:color w:val="FF0000"/>
-        </w:rPr>
-        <w:t>{% endif %}</w:t>
-      </w:r>
-      <w:r>
-        <w:rPr>
-          <w:color w:val="FF0000"/>
-        </w:rPr>
-        <w:t>{% if B24_sm == True %}</w:t>
-      </w:r>
-    </w:p>
-    <w:p>
-      <w:pPr>
-        <w:spacing w:line="276" w:lineRule="auto"/>
-        <w:rPr>
-          <w:rFonts w:eastAsia="Times New Roman"/>
-        </w:rPr>
-      </w:pPr>
-      <w:r>
-        <w:rPr>
-          <w:rFonts w:cs="Arial"/>
-          <w:bCs/>
-          <w:color w:val="FF0000"/>
-          <w:szCs w:val="24"/>
-        </w:rPr>
-        <w:t xml:space="preserve">{% if </w:t>
-      </w:r>
-      <w:proofErr w:type="spellStart"/>
-      <w:r>
-        <w:rPr>
-          <w:rFonts w:cs="Arial"/>
-          <w:bCs/>
-          <w:color w:val="FF0000"/>
-          <w:szCs w:val="24"/>
-        </w:rPr>
-        <w:t>gbl_cond</w:t>
-      </w:r>
-      <w:proofErr w:type="spellEnd"/>
-      <w:r>
-        <w:rPr>
-          <w:rFonts w:cs="Arial"/>
-          <w:bCs/>
-          <w:color w:val="FF0000"/>
-          <w:szCs w:val="24"/>
-        </w:rPr>
-        <w:t xml:space="preserve"> == “</w:t>
-      </w:r>
-      <w:proofErr w:type="spellStart"/>
-      <w:r>
-        <w:rPr>
-          <w:rFonts w:cs="Arial"/>
-          <w:bCs/>
-          <w:color w:val="FF0000"/>
-          <w:szCs w:val="24"/>
-        </w:rPr>
-        <w:t>glo_ASC</w:t>
-      </w:r>
-      <w:proofErr w:type="spellEnd"/>
-      <w:r>
-        <w:rPr>
-          <w:rFonts w:cs="Arial"/>
-          <w:bCs/>
-          <w:color w:val="FF0000"/>
-          <w:szCs w:val="24"/>
-        </w:rPr>
-        <w:t>” %}</w:t>
-      </w:r>
-      <w:r>
-        <w:rPr>
-          <w:rFonts w:cs="Arial"/>
-          <w:b/>
-          <w:szCs w:val="24"/>
-          <w:highlight w:val="lightGray"/>
-        </w:rPr>
-        <w:t>Specialist Mentor Support (ASC)</w:t>
-      </w:r>
-      <w:r>
-        <w:rPr>
-          <w:b/>
-          <w:bCs/>
-          <w:highlight w:val="lightGray"/>
-        </w:rPr>
-        <w:t>:</w:t>
-      </w:r>
-      <w:r>
-        <w:rPr>
-          <w:highlight w:val="lightGray"/>
-        </w:rPr>
-        <w:t xml:space="preserve"> This support can be used to manage low mood and the impact of mental ill health on the ability to manage coursework deadlines as well as providing support and guidance with </w:t>
-      </w:r>
-      <w:r>
-        <w:rPr>
-          <w:highlight w:val="lightGray"/>
-        </w:rPr>
-        <w:lastRenderedPageBreak/>
-        <w:t>speaking with Disability Advisors and/or course tutors as required</w:t>
+        <w:t xml:space="preserve"> This support can be used to manage low mood and the impact of mental ill health on the ability to manage coursework deadlines as well as providing support and guidance with speaking with Disability Advisors and/or course tutors as required</w:t>
       </w:r>
       <w:r>
         <w:rPr>
@@ -10017,7 +10212,21 @@
           <w:rFonts w:cs="Arial"/>
           <w:szCs w:val="28"/>
         </w:rPr>
-        <w:t>This will act as a platform for contemporary assistive software and will for greater flexibility of working environment. It will enable the exploration of strategies such as taking typed notes and will ensure that organisational tools are consistently available.</w:t>
+        <w:t xml:space="preserve">This will act as a platform for contemporary assistive software and will </w:t>
+      </w:r>
+      <w:r>
+        <w:rPr>
+          <w:rFonts w:cs="Arial"/>
+          <w:szCs w:val="28"/>
+        </w:rPr>
+        <w:t xml:space="preserve">allow </w:t>
+      </w:r>
+      <w:r>
+        <w:rPr>
+          <w:rFonts w:cs="Arial"/>
+          <w:szCs w:val="28"/>
+        </w:rPr>
+        <w:t>for greater flexibility of working environment. It will enable the exploration of strategies such as taking typed notes and will ensure that organisational tools are consistently available.</w:t>
       </w:r>
     </w:p>
     <w:p>
@@ -10150,7 +10359,15 @@
           <w:rFonts w:cs="Arial"/>
           <w:szCs w:val="24"/>
         </w:rPr>
-        <w:t>This will act as a platform for contemporary assistive software and is better suited for work in the quiet, controlled environment of home. The desktop computer will enable more flexibility in terms of screen options and peripherals choice.</w:t>
+        <w:t xml:space="preserve">This will act as a platform for contemporary assistive software and is better suited for work in the quiet, controlled environment of home. The desktop </w:t>
+      </w:r>
+      <w:r>
+        <w:rPr>
+          <w:rFonts w:cs="Arial"/>
+          <w:szCs w:val="24"/>
+        </w:rPr>
+        <w:lastRenderedPageBreak/>
+        <w:t>computer will enable more flexibility in terms of screen options and peripherals choice.</w:t>
       </w:r>
     </w:p>
     <w:p>
@@ -10200,7 +10417,6 @@
         <w:rPr>
           <w:rFonts w:ascii="Helvetica" w:eastAsia="Times New Roman" w:hAnsi="Helvetica" w:cs="Helvetica"/>
         </w:rPr>
-        <w:lastRenderedPageBreak/>
         <w:t>Equipment can be provided prior to the start of the course. However, DSA funding is only available for students who start a relevant higher education course. Should a student not start their course, this would constitute an overpayment with the funding body and would require the equipment to be returned, funding body contributions repaid, or a combination of the two. This can be discussed with the funding body.</w:t>
       </w:r>
     </w:p>
@@ -10788,6 +11004,7 @@
               <w:pStyle w:val="Heading3"/>
             </w:pPr>
             <w:r>
+              <w:lastRenderedPageBreak/>
               <w:t>B-2-</w:t>
             </w:r>
             <w:r>
@@ -10923,7 +11140,6 @@
           <w:b/>
           <w:szCs w:val="24"/>
         </w:rPr>
-        <w:lastRenderedPageBreak/>
         <w:t>Hardware:</w:t>
       </w:r>
       <w:r>
@@ -11701,6 +11917,7 @@
           <w:color w:val="FF0000"/>
           <w:szCs w:val="24"/>
         </w:rPr>
+        <w:lastRenderedPageBreak/>
         <w:t xml:space="preserve">{% if </w:t>
       </w:r>
       <w:proofErr w:type="spellStart"/>
@@ -11846,7 +12063,6 @@
           <w:color w:val="FF0000"/>
           <w:szCs w:val="24"/>
         </w:rPr>
-        <w:lastRenderedPageBreak/>
         <w:t xml:space="preserve">{% if </w:t>
       </w:r>
       <w:proofErr w:type="spellStart"/>
@@ -12421,6 +12637,7 @@
           <w:bCs/>
           <w:szCs w:val="24"/>
         </w:rPr>
+        <w:lastRenderedPageBreak/>
         <w:t>The Presenter Coach is available in PowerPoint for the web (the online version of the Office 365 suite) and you will find the ‘Rehearse with Coach’ option under the Slide Show section of the ribbon.</w:t>
       </w:r>
     </w:p>
@@ -12587,7 +12804,6 @@
           <w:b/>
           <w:szCs w:val="24"/>
         </w:rPr>
-        <w:lastRenderedPageBreak/>
         <w:t>Hardware:</w:t>
       </w:r>
       <w:r>
@@ -13191,6 +13407,7 @@
               <w:pStyle w:val="Heading3"/>
             </w:pPr>
             <w:r>
+              <w:lastRenderedPageBreak/>
               <w:t>B-2-9 - Travel and access to higher education environment</w:t>
             </w:r>
           </w:p>
@@ -13347,7 +13564,6 @@
         <w:rPr>
           <w:color w:val="FF0000"/>
         </w:rPr>
-        <w:lastRenderedPageBreak/>
         <w:t>{% if B29_addit == True %}</w:t>
       </w:r>
     </w:p>
@@ -15264,6 +15480,7 @@
           <w:ilvl w:val="0"/>
           <w:numId w:val="22"/>
         </w:numPr>
+        <w:spacing w:after="0"/>
       </w:pPr>
       <w:r>
         <w:rPr>
@@ -15310,15 +15527,132 @@
     </w:p>
     <w:p>
       <w:pPr>
+        <w:spacing w:line="276" w:lineRule="auto"/>
+        <w:rPr>
+          <w:color w:val="FF0000"/>
+        </w:rPr>
+      </w:pPr>
+      <w:r>
+        <w:rPr>
+          <w:color w:val="FF0000"/>
+        </w:rPr>
+        <w:t>{%</w:t>
+      </w:r>
+      <w:r>
+        <w:rPr>
+          <w:color w:val="FF0000"/>
+        </w:rPr>
+        <w:t>-</w:t>
+      </w:r>
+      <w:r>
+        <w:rPr>
+          <w:color w:val="FF0000"/>
+        </w:rPr>
+        <w:t xml:space="preserve"> if </w:t>
+      </w:r>
+      <w:r>
+        <w:rPr>
+          <w:color w:val="FF0000"/>
+        </w:rPr>
+        <w:t>B2</w:t>
+      </w:r>
+      <w:r>
+        <w:rPr>
+          <w:color w:val="FF0000"/>
+        </w:rPr>
+        <w:t>1</w:t>
+      </w:r>
+      <w:r>
+        <w:rPr>
+          <w:color w:val="FF0000"/>
+        </w:rPr>
+        <w:t>_rmop</w:t>
+      </w:r>
+      <w:r>
+        <w:rPr>
+          <w:color w:val="FF0000"/>
+        </w:rPr>
+        <w:t xml:space="preserve"> == True %}</w:t>
+      </w:r>
+    </w:p>
+    <w:p>
+      <w:pPr>
+        <w:pStyle w:val="ListParagraph"/>
+        <w:numPr>
+          <w:ilvl w:val="0"/>
+          <w:numId w:val="22"/>
+        </w:numPr>
+      </w:pPr>
+      <w:r>
+        <w:rPr>
+          <w:b/>
+          <w:bCs/>
+        </w:rPr>
+        <w:t>Printing Paper</w:t>
+      </w:r>
+      <w:r>
+        <w:rPr>
+          <w:b/>
+          <w:bCs/>
+        </w:rPr>
+        <w:t>:</w:t>
+      </w:r>
+      <w:r>
+        <w:rPr>
+          <w:b/>
+          <w:bCs/>
+        </w:rPr>
+        <w:tab/>
+      </w:r>
+      <w:r>
+        <w:rPr>
+          <w:b/>
+          <w:bCs/>
+        </w:rPr>
+        <w:tab/>
+      </w:r>
+      <w:r>
+        <w:t>Ream of A4 printer paper</w:t>
+      </w:r>
+      <w:r>
+        <w:rPr>
+          <w:color w:val="FF0000"/>
+        </w:rPr>
+        <w:t>{%</w:t>
+      </w:r>
+      <w:r>
+        <w:rPr>
+          <w:color w:val="FF0000"/>
+        </w:rPr>
+        <w:t>-</w:t>
+      </w:r>
+      <w:r>
+        <w:rPr>
+          <w:color w:val="FF0000"/>
+        </w:rPr>
+        <w:t xml:space="preserve"> endif %}</w:t>
+      </w:r>
+    </w:p>
+    <w:p/>
+    <w:p>
+      <w:pPr>
         <w:spacing w:after="240"/>
         <w:rPr>
           <w:u w:val="single"/>
         </w:rPr>
       </w:pPr>
-      <w:r>
+    </w:p>
+    <w:p>
+      <w:pPr>
+        <w:spacing w:after="240"/>
         <w:rPr>
           <w:u w:val="single"/>
         </w:rPr>
+      </w:pPr>
+      <w:r>
+        <w:rPr>
+          <w:u w:val="single"/>
+        </w:rPr>
         <w:t>Software:</w:t>
       </w:r>
     </w:p>
@@ -15333,7 +15667,6 @@
         <w:rPr>
           <w:color w:val="FF0000"/>
         </w:rPr>
-        <w:lastRenderedPageBreak/>
         <w:t>{%</w:t>
       </w:r>
       <w:r>
@@ -17488,6 +17821,7 @@
           <w:color w:val="FF0000"/>
           <w:szCs w:val="24"/>
         </w:rPr>
+        <w:lastRenderedPageBreak/>
         <w:t>{%</w:t>
       </w:r>
       <w:r>
@@ -20271,6 +20605,7 @@
           <w:color w:val="FF0000"/>
           <w:szCs w:val="24"/>
         </w:rPr>
+        <w:lastRenderedPageBreak/>
         <w:t xml:space="preserve">{% </w:t>
       </w:r>
       <w:proofErr w:type="spellStart"/>
@@ -20564,7 +20899,6 @@
         <w:rPr>
           <w:color w:val="FF0000"/>
         </w:rPr>
-        <w:lastRenderedPageBreak/>
         <w:t>{% endif %}</w:t>
       </w:r>
     </w:p>
@@ -20778,18 +21112,51 @@
         <w:rPr>
           <w:color w:val="FF0000"/>
         </w:rPr>
+        <w:t>(</w:t>
+      </w:r>
+      <w:r>
+        <w:rPr>
+          <w:color w:val="FF0000"/>
+        </w:rPr>
         <w:t>B25_atptl</w:t>
       </w:r>
       <w:r>
         <w:rPr>
           <w:color w:val="FF0000"/>
         </w:rPr>
+        <w:t xml:space="preserve"> or </w:t>
+      </w:r>
+      <w:r>
+        <w:rPr>
+          <w:color w:val="FF0000"/>
+        </w:rPr>
+        <w:t>B21_</w:t>
+      </w:r>
+      <w:r>
+        <w:rPr>
+          <w:color w:val="FF0000"/>
+        </w:rPr>
+        <w:t>suprdg</w:t>
+      </w:r>
+      <w:r>
+        <w:rPr>
+          <w:color w:val="FF0000"/>
+        </w:rPr>
+        <w:t>)</w:t>
+      </w:r>
+      <w:r>
+        <w:rPr>
+          <w:color w:val="FF0000"/>
+        </w:rPr>
         <w:t xml:space="preserve"> == True %}</w:t>
       </w:r>
     </w:p>
     <w:p>
       <w:pPr>
-        <w:spacing w:after="240"/>
+        <w:spacing w:after="240" w:line="276" w:lineRule="auto"/>
+        <w:rPr>
+          <w:color w:val="FF0000"/>
+        </w:rPr>
       </w:pPr>
       <w:r>
         <w:rPr>
@@ -20800,12 +21167,47 @@
       <w:r>
         <w:t>:</w:t>
       </w:r>
+      <w:r>
+        <w:rPr>
+          <w:color w:val="FF0000"/>
+        </w:rPr>
+        <w:t xml:space="preserve"> </w:t>
+      </w:r>
+      <w:r>
+        <w:rPr>
+          <w:color w:val="FF0000"/>
+        </w:rPr>
+        <w:t>{% endif %}</w:t>
+      </w:r>
     </w:p>
     <w:p>
       <w:pPr>
         <w:spacing w:line="276" w:lineRule="auto"/>
-        <w:ind w:left="360"/>
-      </w:pPr>
+        <w:rPr>
+          <w:color w:val="FF0000"/>
+        </w:rPr>
+      </w:pPr>
+      <w:r>
+        <w:rPr>
+          <w:color w:val="FF0000"/>
+        </w:rPr>
+        <w:t xml:space="preserve">{% if </w:t>
+      </w:r>
+      <w:r>
+        <w:rPr>
+          <w:color w:val="FF0000"/>
+        </w:rPr>
+        <w:t>B25_atptl</w:t>
+      </w:r>
+      <w:r>
+        <w:rPr>
+          <w:color w:val="FF0000"/>
+        </w:rPr>
+        <w:t xml:space="preserve"> == True %}</w:t>
+      </w:r>
+      <w:r>
+        <w:t xml:space="preserve"> </w:t>
+      </w:r>
       <w:r>
         <w:t>{{ B25_at</w:t>
       </w:r>
@@ -20815,6 +21217,12 @@
       <w:r>
         <w:t>_type }}</w:t>
       </w:r>
+      <w:r>
+        <w:rPr>
+          <w:color w:val="FF0000"/>
+        </w:rPr>
+        <w:t>{% endif %}</w:t>
+      </w:r>
     </w:p>
     <w:p>
       <w:pPr>
@@ -20823,6 +21231,32 @@
           <w:color w:val="FF0000"/>
         </w:rPr>
       </w:pPr>
+      <w:r>
+        <w:rPr>
+          <w:color w:val="FF0000"/>
+        </w:rPr>
+        <w:t xml:space="preserve">{% if </w:t>
+      </w:r>
+      <w:r>
+        <w:rPr>
+          <w:color w:val="FF0000"/>
+        </w:rPr>
+        <w:t>B21_</w:t>
+      </w:r>
+      <w:r>
+        <w:rPr>
+          <w:color w:val="FF0000"/>
+        </w:rPr>
+        <w:t>suprdg == True %}</w:t>
+      </w:r>
+      <w:proofErr w:type="spellStart"/>
+      <w:r>
+        <w:t>SuperReading</w:t>
+      </w:r>
+      <w:proofErr w:type="spellEnd"/>
+      <w:r>
+        <w:t xml:space="preserve"> (online course)</w:t>
+      </w:r>
       <w:r>
         <w:rPr>
           <w:color w:val="FF0000"/>
@@ -20935,6 +21369,9 @@
             <w:r>
               <w:t>recommended to help with completing coursework</w:t>
             </w:r>
+            <w:r>
+              <w:t>.</w:t>
+            </w:r>
           </w:p>
           <w:p>
             <w:r>
@@ -21044,6 +21481,9 @@
             </w:r>
             <w:r>
               <w:t xml:space="preserve"> {{ B25_lap_bag }} should be used to safely transport your laptop</w:t>
+            </w:r>
+            <w:r>
+              <w:t>.</w:t>
             </w:r>
             <w:r>
               <w:rPr>
@@ -21111,6 +21551,9 @@
             <w:r>
               <w:t>recommended to help with completing coursework</w:t>
             </w:r>
+            <w:r>
+              <w:t>.</w:t>
+            </w:r>
           </w:p>
           <w:p>
             <w:pPr>
@@ -21221,6 +21664,9 @@
               <w:t>as well as to scan documents</w:t>
             </w:r>
             <w:r>
+              <w:t>.</w:t>
+            </w:r>
+            <w:r>
               <w:rPr>
                 <w:color w:val="FF0000"/>
               </w:rPr>
@@ -21311,6 +21757,9 @@
             <w:r>
               <w:t xml:space="preserve"> for longer-term storage</w:t>
             </w:r>
+            <w:r>
+              <w:t>.</w:t>
+            </w:r>
           </w:p>
           <w:p>
             <w:pPr>
@@ -21371,6 +21820,9 @@
             <w:r>
               <w:t xml:space="preserve"> – This will record clear audio in places where an in-built microphone would not be able to</w:t>
             </w:r>
+            <w:r>
+              <w:t>.</w:t>
+            </w:r>
           </w:p>
           <w:p>
             <w:pPr>
@@ -21452,6 +21904,9 @@
             <w:r>
               <w:t>provide high-quality audio and clear speech for dictation</w:t>
             </w:r>
+            <w:r>
+              <w:t>.</w:t>
+            </w:r>
           </w:p>
           <w:p>
             <w:pPr>
@@ -21539,7 +21994,10 @@
               <w:t>)</w:t>
             </w:r>
             <w:r>
-              <w:t xml:space="preserve"> – This will record speech clearly and improve the accuracy of speech-to-text software</w:t>
+              <w:t xml:space="preserve"> – This will record speech clearly and improve the accuracy of speech-to-text softwar</w:t>
+            </w:r>
+            <w:r>
+              <w:t>e.</w:t>
             </w:r>
           </w:p>
           <w:p>
@@ -21619,6 +22077,9 @@
             <w:r>
               <w:t xml:space="preserve"> – This will provide high-quality sound and reduce background noise to help with focus</w:t>
             </w:r>
+            <w:r>
+              <w:t>.</w:t>
+            </w:r>
           </w:p>
           <w:p>
             <w:pPr>
@@ -21699,6 +22160,13 @@
               </w:rPr>
               <w:t>– This can be used to organise research and notes</w:t>
             </w:r>
+            <w:r>
+              <w:rPr>
+                <w:rFonts w:cstheme="minorHAnsi"/>
+                <w:bCs/>
+              </w:rPr>
+              <w:t>.</w:t>
+            </w:r>
           </w:p>
           <w:p>
             <w:pPr>
@@ -21772,6 +22240,13 @@
                 <w:bCs/>
               </w:rPr>
               <w:t>– This can be used to organise research and notes</w:t>
+            </w:r>
+            <w:r>
+              <w:rPr>
+                <w:rFonts w:cstheme="minorHAnsi"/>
+                <w:bCs/>
+              </w:rPr>
+              <w:t>.</w:t>
             </w:r>
           </w:p>
           <w:p>
@@ -21827,6 +22302,9 @@
             <w:r>
               <w:t xml:space="preserve"> to help with reading and proofreading</w:t>
             </w:r>
+            <w:r>
+              <w:t>.</w:t>
+            </w:r>
           </w:p>
           <w:p>
             <w:pPr>
@@ -21911,6 +22389,9 @@
             <w:r>
               <w:t>This can be used to listen back to your work to help with proofreading</w:t>
             </w:r>
+            <w:r>
+              <w:t>.</w:t>
+            </w:r>
           </w:p>
           <w:p>
             <w:pPr>
@@ -21943,6 +22424,9 @@
             <w:r>
               <w:t>ganise online research</w:t>
             </w:r>
+            <w:r>
+              <w:t>.</w:t>
+            </w:r>
           </w:p>
           <w:p>
             <w:pPr>
@@ -21995,6 +22479,9 @@
             <w:r>
               <w:t xml:space="preserve"> out loud</w:t>
             </w:r>
+            <w:r>
+              <w:t>.</w:t>
+            </w:r>
           </w:p>
           <w:p>
             <w:pPr>
@@ -22079,6 +22566,9 @@
             <w:r>
               <w:t>out loud</w:t>
             </w:r>
+            <w:r>
+              <w:t>.</w:t>
+            </w:r>
           </w:p>
           <w:p>
             <w:pPr>
@@ -22147,6 +22637,9 @@
             <w:r>
               <w:t>, formulas and graphs, and add and edit them within documents</w:t>
             </w:r>
+            <w:r>
+              <w:t>.</w:t>
+            </w:r>
           </w:p>
           <w:p>
             <w:pPr>
@@ -22239,6 +22732,9 @@
             <w:r>
               <w:t>This can be used to dictate, handwrite, or type equations, formulas and graphs, and add and edit them within documents</w:t>
             </w:r>
+            <w:r>
+              <w:t>.</w:t>
+            </w:r>
           </w:p>
           <w:p>
             <w:pPr>
@@ -22304,6 +22800,9 @@
             </w:r>
             <w:r>
               <w:t xml:space="preserve"> work visually</w:t>
+            </w:r>
+            <w:r>
+              <w:t>.</w:t>
             </w:r>
           </w:p>
           <w:p>
@@ -22391,6 +22890,9 @@
             <w:r>
               <w:t xml:space="preserve"> work visually</w:t>
             </w:r>
+            <w:r>
+              <w:t>.</w:t>
+            </w:r>
           </w:p>
           <w:p>
             <w:pPr>
@@ -22477,6 +22979,9 @@
             <w:r>
               <w:t xml:space="preserve"> work visually</w:t>
             </w:r>
+            <w:r>
+              <w:t>.</w:t>
+            </w:r>
           </w:p>
           <w:p>
             <w:r>
@@ -22542,6 +23047,9 @@
             <w:r>
               <w:t>) – These tutorials with help to improve typing speed</w:t>
             </w:r>
+            <w:r>
+              <w:t>.</w:t>
+            </w:r>
           </w:p>
           <w:p>
             <w:pPr>
@@ -22729,6 +23237,9 @@
             <w:r>
               <w:t>This can be used to type using your voice and is faster than typing and can also help with summarising information</w:t>
             </w:r>
+            <w:r>
+              <w:t>.</w:t>
+            </w:r>
           </w:p>
           <w:p>
             <w:pPr>
@@ -22802,6 +23313,9 @@
             <w:r>
               <w:t>This adds course-specific words (such as medical terms or legal phrases) to the in-built spellcheck and other dictionaries</w:t>
             </w:r>
+            <w:r>
+              <w:t>.</w:t>
+            </w:r>
           </w:p>
           <w:p>
             <w:pPr>
@@ -22913,6 +23427,9 @@
             <w:r>
               <w:t>This adds course-specific words (such as medical terms or legal phrases) to the in-built spellcheck and other dictionaries</w:t>
             </w:r>
+            <w:r>
+              <w:t>.</w:t>
+            </w:r>
           </w:p>
           <w:p>
             <w:pPr>
@@ -22978,6 +23495,9 @@
             <w:r>
               <w:t>automatically and is better at recognising words that are being spelt as they sound</w:t>
             </w:r>
+            <w:r>
+              <w:t>.</w:t>
+            </w:r>
           </w:p>
           <w:p>
             <w:pPr>
@@ -23048,6 +23568,9 @@
             <w:r>
               <w:t>rovide grammar corrections and track mistakes</w:t>
             </w:r>
+            <w:r>
+              <w:t>.</w:t>
+            </w:r>
           </w:p>
           <w:p>
             <w:pPr>
@@ -23110,6 +23633,9 @@
             <w:r>
               <w:t xml:space="preserve"> process</w:t>
             </w:r>
+            <w:r>
+              <w:t>.</w:t>
+            </w:r>
           </w:p>
           <w:p>
             <w:pPr>
@@ -23176,6 +23702,9 @@
             <w:r>
               <w:t>lecture slides</w:t>
             </w:r>
+            <w:r>
+              <w:t>.</w:t>
+            </w:r>
           </w:p>
           <w:p>
             <w:pPr>
@@ -23220,13 +23749,22 @@
               <w:t xml:space="preserve"> software (</w:t>
             </w:r>
             <w:r>
-              <w:t>{{ B24_notes_type }}</w:t>
+              <w:t>{{ B2</w:t>
+            </w:r>
+            <w:r>
+              <w:t>3</w:t>
+            </w:r>
+            <w:r>
+              <w:t>_notes_type }}</w:t>
             </w:r>
             <w:r>
               <w:t xml:space="preserve">) – </w:t>
             </w:r>
             <w:r>
               <w:t>This can be used to write notes in lectures, record short audio memos and take photos</w:t>
+            </w:r>
+            <w:r>
+              <w:t>.</w:t>
             </w:r>
           </w:p>
           <w:p>
@@ -23294,6 +23832,9 @@
             <w:r>
               <w:t>This can be used to write memos and lists and take audio notes and photos</w:t>
             </w:r>
+            <w:r>
+              <w:t>.</w:t>
+            </w:r>
           </w:p>
           <w:p>
             <w:pPr>
@@ -23346,6 +23887,9 @@
             <w:r>
               <w:t>This can be used to write electronic to-do lists and track tasks with reminders</w:t>
             </w:r>
+            <w:r>
+              <w:t>.</w:t>
+            </w:r>
           </w:p>
           <w:p>
             <w:pPr>
@@ -23400,7 +23944,15 @@
                 <w:bCs/>
                 <w:szCs w:val="24"/>
               </w:rPr>
-              <w:t xml:space="preserve"> (Present Pal) – This can be used to make electronic notes that you can read a tablet or smartphone. You will also be able to control your presentation as you read </w:t>
+              <w:t xml:space="preserve"> (Present Pal) – This can be used to make electronic notes that you can read a tablet or smartphone. You will also be able to control your presentation as you read</w:t>
+            </w:r>
+            <w:r>
+              <w:rPr>
+                <w:rFonts w:cs="Arial"/>
+                <w:bCs/>
+                <w:szCs w:val="24"/>
+              </w:rPr>
+              <w:t>.</w:t>
             </w:r>
           </w:p>
           <w:p>
@@ -23471,6 +24023,12 @@
                 <w:bCs/>
               </w:rPr>
               <w:t>) – This can be accessed using the web version of PowerPoint and will give you feedback as you practice your presentation</w:t>
+            </w:r>
+            <w:r>
+              <w:rPr>
+                <w:bCs/>
+              </w:rPr>
+              <w:t>.</w:t>
             </w:r>
           </w:p>
           <w:p>
@@ -23506,13 +24064,81 @@
             <w:r>
               <w:t>) – This will provide support with difficult and stressful situations as well as helping with day-to-day routines</w:t>
             </w:r>
+            <w:r>
+              <w:t>.</w:t>
+            </w:r>
           </w:p>
           <w:p>
-            <w:r>
-              <w:rPr>
-                <w:color w:val="FF0000"/>
-              </w:rPr>
-              <w:t>{% endif %}{% if B25_atptl == True %}</w:t>
+            <w:pPr>
+              <w:rPr>
+                <w:color w:val="FF0000"/>
+              </w:rPr>
+            </w:pPr>
+            <w:r>
+              <w:rPr>
+                <w:color w:val="FF0000"/>
+              </w:rPr>
+              <w:t>{% endif %}</w:t>
+            </w:r>
+            <w:r>
+              <w:rPr>
+                <w:color w:val="FF0000"/>
+              </w:rPr>
+              <w:t xml:space="preserve">{% if </w:t>
+            </w:r>
+            <w:r>
+              <w:rPr>
+                <w:color w:val="FF0000"/>
+              </w:rPr>
+              <w:t>B21_</w:t>
+            </w:r>
+            <w:r>
+              <w:rPr>
+                <w:color w:val="FF0000"/>
+              </w:rPr>
+              <w:t>suprdg == True %}</w:t>
+            </w:r>
+          </w:p>
+          <w:p>
+            <w:r>
+              <w:tab/>
+            </w:r>
+            <w:r>
+              <w:t xml:space="preserve">Online reading course </w:t>
+            </w:r>
+            <w:r>
+              <w:t>(</w:t>
+            </w:r>
+            <w:proofErr w:type="spellStart"/>
+            <w:r>
+              <w:t>SuperReading</w:t>
+            </w:r>
+            <w:proofErr w:type="spellEnd"/>
+            <w:r>
+              <w:t>)</w:t>
+            </w:r>
+            <w:r>
+              <w:t xml:space="preserve"> – This online course will help </w:t>
+            </w:r>
+            <w:r>
+              <w:tab/>
+            </w:r>
+            <w:r>
+              <w:t>develop reading speed and comprehension skills.</w:t>
+            </w:r>
+          </w:p>
+          <w:p>
+            <w:r>
+              <w:rPr>
+                <w:color w:val="FF0000"/>
+              </w:rPr>
+              <w:t>{% endif %}</w:t>
+            </w:r>
+            <w:r>
+              <w:rPr>
+                <w:color w:val="FF0000"/>
+              </w:rPr>
+              <w:t>{% if B25_atptl == True %}</w:t>
             </w:r>
           </w:p>
           <w:p>
@@ -23539,6 +24165,9 @@
             </w:r>
             <w:r>
               <w:t xml:space="preserve"> – This online training can be used refer back to remind yourself how to do something, or look up new features of the software you have been recommended</w:t>
+            </w:r>
+            <w:r>
+              <w:t>.</w:t>
             </w:r>
             <w:r>
               <w:rPr>
@@ -23611,6 +24240,9 @@
             <w:r>
               <w:t>essions with a DSA-approved provider to go through the recommended software, familiarise you with it and train you in the use of it</w:t>
             </w:r>
+            <w:r>
+              <w:t>.</w:t>
+            </w:r>
           </w:p>
           <w:p>
             <w:pPr>
@@ -23668,6 +24300,9 @@
             <w:r>
               <w:t xml:space="preserve"> organisation, reading, structuring assignments, planning work</w:t>
             </w:r>
+            <w:r>
+              <w:t>.</w:t>
+            </w:r>
           </w:p>
           <w:p>
             <w:pPr>
@@ -23759,6 +24394,9 @@
             <w:r>
               <w:t xml:space="preserve"> organisation, reading, structuring assignments, planning work</w:t>
             </w:r>
+            <w:r>
+              <w:t>.</w:t>
+            </w:r>
           </w:p>
           <w:p>
             <w:pPr>
@@ -23830,6 +24468,7 @@
               <w:ind w:left="720"/>
             </w:pPr>
             <w:r>
+              <w:lastRenderedPageBreak/>
               <w:t xml:space="preserve">Specialist one-to-one study skills – </w:t>
             </w:r>
             <w:r>
@@ -23849,6 +24488,9 @@
             </w:r>
             <w:r>
               <w:t xml:space="preserve"> organisation, reading, structuring assignments, planning work</w:t>
+            </w:r>
+            <w:r>
+              <w:t>.</w:t>
             </w:r>
           </w:p>
           <w:p>
@@ -23921,7 +24563,6 @@
               <w:ind w:left="720"/>
             </w:pPr>
             <w:r>
-              <w:lastRenderedPageBreak/>
               <w:t xml:space="preserve">Specialist one-to-one study skills – </w:t>
             </w:r>
             <w:r>
@@ -23941,6 +24582,9 @@
             </w:r>
             <w:r>
               <w:t xml:space="preserve"> organisation, reading, structuring assignments, planning work</w:t>
+            </w:r>
+            <w:r>
+              <w:t>.</w:t>
             </w:r>
           </w:p>
           <w:p>
@@ -24033,6 +24677,9 @@
             <w:r>
               <w:t xml:space="preserve"> organisation, reading, structuring assignments, planning work</w:t>
             </w:r>
+            <w:r>
+              <w:t>.</w:t>
+            </w:r>
           </w:p>
           <w:p>
             <w:pPr>
@@ -24124,6 +24771,9 @@
             <w:r>
               <w:t xml:space="preserve"> organisation, reading, structuring assignments, planning work</w:t>
             </w:r>
+            <w:r>
+              <w:t>.</w:t>
+            </w:r>
           </w:p>
           <w:p>
             <w:pPr>
@@ -24188,6 +24838,9 @@
             <w:r>
               <w:t>essions with a DSA-approved provider to help with a range of tasks including but not limited to coping with stressful situations, concentration difficulties, prioritising workload</w:t>
             </w:r>
+            <w:r>
+              <w:t>.</w:t>
+            </w:r>
           </w:p>
           <w:p>
             <w:pPr>
@@ -24285,6 +24938,9 @@
             <w:r>
               <w:t>essions with a DSA-approved provider to help with a range of tasks including but not limited to coping with stressful situations, concentration difficulties, prioritising workload</w:t>
             </w:r>
+            <w:r>
+              <w:t>.</w:t>
+            </w:r>
           </w:p>
           <w:p>
             <w:pPr>
@@ -24382,6 +25038,9 @@
             <w:r>
               <w:t>essions with a DSA-approved provider to help with a range of tasks including but not limited to coping with stressful situations, concentration difficulties, prioritising workload</w:t>
             </w:r>
+            <w:r>
+              <w:t>.</w:t>
+            </w:r>
           </w:p>
           <w:p>
             <w:pPr>
@@ -24479,6 +25138,9 @@
             <w:r>
               <w:t>essions with a DSA-approved provider to help with a range of tasks including but not limited to coping with stressful situations, concentration difficulties, prioritising workload</w:t>
             </w:r>
+            <w:r>
+              <w:t>.</w:t>
+            </w:r>
           </w:p>
           <w:p>
             <w:pPr>
@@ -24576,6 +25238,9 @@
             <w:r>
               <w:t>essions with a DSA-approved provider to help with a range of tasks including but not limited to coping with stressful situations, concentration difficulties, prioritising workload</w:t>
             </w:r>
+            <w:r>
+              <w:t>.</w:t>
+            </w:r>
           </w:p>
           <w:p>
             <w:pPr>
@@ -24673,6 +25338,9 @@
             <w:r>
               <w:t>essions with a DSA-approved provider to help with a range of tasks including but not limited to coping with stressful situations, concentration difficulties, prioritising workload</w:t>
             </w:r>
+            <w:r>
+              <w:t>.</w:t>
+            </w:r>
           </w:p>
           <w:p>
             <w:pPr>
@@ -24770,6 +25438,9 @@
             <w:r>
               <w:t>essions with a DSA-approved provider to help with a range of tasks including but not limited to coping with stressful situations, concentration difficulties, prioritising workload</w:t>
             </w:r>
+            <w:r>
+              <w:t>.</w:t>
+            </w:r>
           </w:p>
           <w:p>
             <w:pPr>
@@ -24833,6 +25504,7 @@
               <w:ind w:left="720"/>
             </w:pPr>
             <w:r>
+              <w:lastRenderedPageBreak/>
               <w:t xml:space="preserve">Printing consumables (ink cartridges and paper) – </w:t>
             </w:r>
             <w:r>
@@ -24843,6 +25515,9 @@
             </w:r>
             <w:r>
               <w:t xml:space="preserve"> up to the amount specified below</w:t>
+            </w:r>
+            <w:r>
+              <w:t>.</w:t>
             </w:r>
           </w:p>
           <w:p>
@@ -24898,7 +25573,6 @@
               <w:ind w:left="720"/>
             </w:pPr>
             <w:r>
-              <w:lastRenderedPageBreak/>
               <w:t>University printing</w:t>
             </w:r>
             <w:r>
@@ -24915,6 +25589,9 @@
             </w:r>
             <w:r>
               <w:t xml:space="preserve"> up to the amount specified below</w:t>
+            </w:r>
+            <w:r>
+              <w:t>.</w:t>
             </w:r>
           </w:p>
           <w:p>
@@ -24998,6 +25675,12 @@
                 <w:highlight w:val="yellow"/>
               </w:rPr>
               <w:t>to travel from home to university/college (details will be provided on your funding body entitlement letter)</w:t>
+            </w:r>
+            <w:r>
+              <w:rPr>
+                <w:highlight w:val="yellow"/>
+              </w:rPr>
+              <w:t>.</w:t>
             </w:r>
           </w:p>
           <w:p>
@@ -25040,6 +25723,9 @@
               </w:rPr>
               <w:t>a receipt of your journey</w:t>
             </w:r>
+            <w:r>
+              <w:t>.</w:t>
+            </w:r>
           </w:p>
           <w:p>
             <w:pPr>
@@ -25250,6 +25936,9 @@
           <w:p>
             <w:r>
               <w:t>University/College Adjustments – You should discuss the following with your disability support team (further details available in Section D of this report)</w:t>
+            </w:r>
+            <w:r>
+              <w:t>.</w:t>
             </w:r>
           </w:p>
           <w:p>
@@ -25410,6 +26099,9 @@
             <w:r>
               <w:t>Exam adjustments</w:t>
             </w:r>
+            <w:r>
+              <w:t>.</w:t>
+            </w:r>
           </w:p>
           <w:p>
             <w:pPr>
@@ -25492,6 +26184,13 @@
                 <w:szCs w:val="24"/>
               </w:rPr>
               <w:t>Coursework adjustments</w:t>
+            </w:r>
+            <w:r>
+              <w:rPr>
+                <w:rFonts w:cs="Arial"/>
+                <w:szCs w:val="24"/>
+              </w:rPr>
+              <w:t>.</w:t>
             </w:r>
           </w:p>
           <w:p>
@@ -25669,6 +26368,7 @@
                 <w:szCs w:val="24"/>
                 <w:highlight w:val="yellow"/>
               </w:rPr>
+              <w:lastRenderedPageBreak/>
               <w:t>*FORENAME*</w:t>
             </w:r>
             <w:r>
@@ -25713,7 +26413,6 @@
                 <w:szCs w:val="24"/>
                 <w:highlight w:val="yellow"/>
               </w:rPr>
-              <w:lastRenderedPageBreak/>
               <w:t xml:space="preserve">Although the option of reducing presentation audience size was discussed, it was felt that due to the fact that presentations are likely to be a professional requirement, it would be beneficial to use the University environment as a means of developing these skills. However, should the impact of anxiety </w:t>
             </w:r>
             <w:r>
@@ -25876,6 +26575,13 @@
                 <w:szCs w:val="24"/>
               </w:rPr>
               <w:t>No specific recommendations</w:t>
+            </w:r>
+            <w:r>
+              <w:rPr>
+                <w:rFonts w:cs="Arial"/>
+                <w:szCs w:val="24"/>
+              </w:rPr>
+              <w:t>.</w:t>
             </w:r>
           </w:p>
           <w:p>
@@ -25940,6 +26646,127 @@
               <w:rPr>
                 <w:color w:val="FF0000"/>
               </w:rPr>
+              <w:t xml:space="preserve">{% if </w:t>
+            </w:r>
+            <w:r>
+              <w:rPr>
+                <w:color w:val="FF0000"/>
+              </w:rPr>
+              <w:t>(B23_</w:t>
+            </w:r>
+            <w:r>
+              <w:rPr>
+                <w:color w:val="FF0000"/>
+              </w:rPr>
+              <w:t xml:space="preserve">mic </w:t>
+            </w:r>
+            <w:r>
+              <w:rPr>
+                <w:color w:val="FF0000"/>
+              </w:rPr>
+              <w:t xml:space="preserve">== </w:t>
+            </w:r>
+            <w:r>
+              <w:rPr>
+                <w:color w:val="FF0000"/>
+              </w:rPr>
+              <w:t>True</w:t>
+            </w:r>
+            <w:r>
+              <w:rPr>
+                <w:color w:val="FF0000"/>
+              </w:rPr>
+              <w:t xml:space="preserve"> or</w:t>
+            </w:r>
+            <w:r>
+              <w:rPr>
+                <w:color w:val="FF0000"/>
+              </w:rPr>
+              <w:t xml:space="preserve"> B23_</w:t>
+            </w:r>
+            <w:r>
+              <w:rPr>
+                <w:color w:val="FF0000"/>
+              </w:rPr>
+              <w:t>dvr == True</w:t>
+            </w:r>
+            <w:r>
+              <w:rPr>
+                <w:color w:val="FF0000"/>
+              </w:rPr>
+              <w:t xml:space="preserve"> or B23_ntk</w:t>
+            </w:r>
+            <w:r>
+              <w:rPr>
+                <w:color w:val="FF0000"/>
+              </w:rPr>
+              <w:t xml:space="preserve"> == True</w:t>
+            </w:r>
+            <w:r>
+              <w:rPr>
+                <w:color w:val="FF0000"/>
+              </w:rPr>
+              <w:t>) %}</w:t>
+            </w:r>
+          </w:p>
+          <w:p>
+            <w:pPr>
+              <w:spacing w:line="276" w:lineRule="auto"/>
+              <w:ind w:left="360"/>
+              <w:rPr>
+                <w:color w:val="FF0000"/>
+              </w:rPr>
+            </w:pPr>
+            <w:r>
+              <w:rPr>
+                <w:highlight w:val="yellow"/>
+              </w:rPr>
+              <w:t xml:space="preserve">As recording software/hardware has been recommended </w:t>
+            </w:r>
+            <w:r>
+              <w:rPr>
+                <w:highlight w:val="yellow"/>
+              </w:rPr>
+              <w:t xml:space="preserve">*FORENAME* is advised to </w:t>
+            </w:r>
+            <w:r>
+              <w:rPr>
+                <w:highlight w:val="yellow"/>
+              </w:rPr>
+              <w:t>en</w:t>
+            </w:r>
+            <w:r>
+              <w:rPr>
+                <w:highlight w:val="yellow"/>
+              </w:rPr>
+              <w:t>sure they are aware of the university policies regarding</w:t>
+            </w:r>
+            <w:r>
+              <w:t xml:space="preserve"> </w:t>
+            </w:r>
+            <w:r>
+              <w:rPr>
+                <w:highlight w:val="yellow"/>
+              </w:rPr>
+              <w:t>recording.</w:t>
+            </w:r>
+            <w:r>
+              <w:rPr>
+                <w:color w:val="FF0000"/>
+              </w:rPr>
+              <w:t>{% endif %}</w:t>
+            </w:r>
+          </w:p>
+          <w:p>
+            <w:pPr>
+              <w:rPr>
+                <w:color w:val="FF0000"/>
+              </w:rPr>
+            </w:pPr>
+            <w:r>
+              <w:rPr>
+                <w:color w:val="FF0000"/>
+              </w:rPr>
               <w:t>{% if (B27_</w:t>
             </w:r>
             <w:r>
@@ -26514,6 +27341,7 @@
                 <w:szCs w:val="24"/>
                 <w:highlight w:val="yellow"/>
               </w:rPr>
+              <w:lastRenderedPageBreak/>
               <w:t>As a result of the difficulties associated with their condition,</w:t>
             </w:r>
             <w:r>
@@ -26668,7 +27496,6 @@
                 <w:szCs w:val="24"/>
                 <w:highlight w:val="yellow"/>
               </w:rPr>
-              <w:lastRenderedPageBreak/>
               <w:t>As a</w:t>
             </w:r>
             <w:r>
@@ -27154,6 +27981,7 @@
                 <w:rFonts w:cs="Arial"/>
                 <w:szCs w:val="24"/>
               </w:rPr>
+              <w:lastRenderedPageBreak/>
               <w:t>At the end of every 4th pomodoro you have an extended break of 15-30 minutes.</w:t>
             </w:r>
           </w:p>
@@ -27396,7 +28224,6 @@
                 <w:b/>
                 <w:szCs w:val="24"/>
               </w:rPr>
-              <w:lastRenderedPageBreak/>
               <w:t>Writing support</w:t>
             </w:r>
             <w:r>
@@ -27871,7 +28698,7 @@
                 <w:color w:val="FF0000"/>
                 <w:szCs w:val="24"/>
               </w:rPr>
-              <w:t xml:space="preserve"> {% endif %}</w:t>
+              <w:t>{% endif %}</w:t>
             </w:r>
             <w:r>
               <w:rPr>
@@ -28011,7 +28838,7 @@
                 <w:color w:val="FF0000"/>
                 <w:szCs w:val="24"/>
               </w:rPr>
-              <w:t xml:space="preserve"> {% endif %}</w:t>
+              <w:t>{% endif %}</w:t>
             </w:r>
             <w:r>
               <w:rPr>
@@ -28139,10 +28966,9 @@
           </w:p>
           <w:p>
             <w:pPr>
-              <w:spacing w:line="276" w:lineRule="auto"/>
-              <w:rPr>
-                <w:b/>
-                <w:bCs/>
+              <w:spacing w:after="240"/>
+              <w:rPr>
+                <w:color w:val="FF0000"/>
               </w:rPr>
             </w:pPr>
             <w:r>
@@ -28182,6 +29008,108 @@
                 <w:szCs w:val="24"/>
               </w:rPr>
               <w:t>{% endif %}</w:t>
+            </w:r>
+            <w:r>
+              <w:rPr>
+                <w:rFonts w:cs="Arial"/>
+                <w:bCs/>
+                <w:color w:val="FF0000"/>
+                <w:szCs w:val="24"/>
+              </w:rPr>
+              <w:t xml:space="preserve">{% if </w:t>
+            </w:r>
+            <w:r>
+              <w:rPr>
+                <w:rFonts w:cs="Arial"/>
+                <w:bCs/>
+                <w:color w:val="FF0000"/>
+                <w:szCs w:val="24"/>
+              </w:rPr>
+              <w:t>D3</w:t>
+            </w:r>
+            <w:r>
+              <w:rPr>
+                <w:rFonts w:cs="Arial"/>
+                <w:bCs/>
+                <w:color w:val="FF0000"/>
+                <w:szCs w:val="24"/>
+              </w:rPr>
+              <w:t>_</w:t>
+            </w:r>
+            <w:r>
+              <w:rPr>
+                <w:rFonts w:cs="Arial"/>
+                <w:bCs/>
+                <w:color w:val="FF0000"/>
+                <w:szCs w:val="24"/>
+              </w:rPr>
+              <w:t>web_nhs</w:t>
+            </w:r>
+            <w:r>
+              <w:rPr>
+                <w:rFonts w:cs="Arial"/>
+                <w:bCs/>
+                <w:color w:val="FF0000"/>
+                <w:szCs w:val="24"/>
+              </w:rPr>
+              <w:t xml:space="preserve"> == True %}</w:t>
+            </w:r>
+          </w:p>
+          <w:p>
+            <w:pPr>
+              <w:spacing w:line="276" w:lineRule="auto"/>
+            </w:pPr>
+            <w:r>
+              <w:rPr>
+                <w:b/>
+                <w:bCs/>
+              </w:rPr>
+              <w:lastRenderedPageBreak/>
+              <w:t>NHS Apps Library:</w:t>
+            </w:r>
+            <w:r>
+              <w:t xml:space="preserve"> </w:t>
+            </w:r>
+            <w:r>
+              <w:t>The NH</w:t>
+            </w:r>
+            <w:r>
+              <w:t>S maintain a list of health and wellbeing apps that they assess against a range of standards. You should still be cautious when installing any app.</w:t>
+            </w:r>
+          </w:p>
+          <w:p>
+            <w:pPr>
+              <w:spacing w:line="276" w:lineRule="auto"/>
+            </w:pPr>
+            <w:r>
+              <w:rPr>
+                <w:b/>
+                <w:bCs/>
+              </w:rPr>
+              <w:t>Website:</w:t>
+            </w:r>
+            <w:r>
+              <w:t xml:space="preserve"> </w:t>
+            </w:r>
+            <w:hyperlink r:id="rId12" w:history="1">
+              <w:r>
+                <w:rPr>
+                  <w:rStyle w:val="Hyperlink"/>
+                </w:rPr>
+                <w:t>https://www.nhs.uk/apps-library/</w:t>
+              </w:r>
+            </w:hyperlink>
+            <w:r>
+              <w:rPr>
+                <w:rFonts w:cs="Arial"/>
+                <w:bCs/>
+                <w:color w:val="FF0000"/>
+                <w:szCs w:val="24"/>
+              </w:rPr>
+              <w:t>{% endif %}</w:t>
+            </w:r>
+            <w:r>
+              <w:t xml:space="preserve">  </w:t>
             </w:r>
           </w:p>
           <w:p>
@@ -28291,6 +29219,9 @@
             </w:r>
           </w:p>
           <w:p>
+            <w:pPr>
+              <w:spacing w:after="240"/>
+            </w:pPr>
             <w:r>
               <w:rPr>
                 <w:highlight w:val="yellow"/>
@@ -28298,8 +29229,6 @@
               <w:t>Please use your own judgement and be wary of any service which asks you to pay to use it.</w:t>
             </w:r>
           </w:p>
-          <w:p/>
-          <w:p/>
         </w:tc>
       </w:tr>
     </w:tbl>
@@ -31769,7 +32698,7 @@
   <w:style w:type="paragraph" w:default="1" w:styleId="Normal">
     <w:name w:val="Normal"/>
     <w:qFormat/>
-    <w:rsid w:val="00B665A9"/>
+    <w:rsid w:val="00B6110E"/>
     <w:rPr>
       <w:rFonts w:ascii="Arial" w:hAnsi="Arial"/>
       <w:sz w:val="24"/>

</xml_diff>